<commit_message>
add variable indexing for block cloning
Use the same functionality from cloneRow to index variables inside
cloned block sections
</commit_message>
<xml_diff>
--- a/tests/PhpWord/_files/templates/clone-delete-block.docx
+++ b/tests/PhpWord/_files/templates/clone-delete-block.docx
@@ -1,6 +1,6 @@
 
 <file path=word/document.xml><?xml version="1.0" encoding="utf-8"?>
-<w:document xmlns:wpc="http://schemas.microsoft.com/office/word/2010/wordprocessingCanvas" xmlns:mc="http://schemas.openxmlformats.org/markup-compatibility/2006" xmlns:o="urn:schemas-microsoft-com:office:office" xmlns:r="http://schemas.openxmlformats.org/officeDocument/2006/relationships" xmlns:m="http://schemas.openxmlformats.org/officeDocument/2006/math" xmlns:v="urn:schemas-microsoft-com:vml" xmlns:wp14="http://schemas.microsoft.com/office/word/2010/wordprocessingDrawing" xmlns:wp="http://schemas.openxmlformats.org/drawingml/2006/wordprocessingDrawing" xmlns:w10="urn:schemas-microsoft-com:office:word" xmlns:w="http://schemas.openxmlformats.org/wordprocessingml/2006/main" xmlns:w14="http://schemas.microsoft.com/office/word/2010/wordml" xmlns:w15="http://schemas.microsoft.com/office/word/2012/wordml" xmlns:wpg="http://schemas.microsoft.com/office/word/2010/wordprocessingGroup" xmlns:wpi="http://schemas.microsoft.com/office/word/2010/wordprocessingInk" xmlns:wne="http://schemas.microsoft.com/office/word/2006/wordml" xmlns:wps="http://schemas.microsoft.com/office/word/2010/wordprocessingShape" mc:Ignorable="w14 w15 wp14">
+<w:document xmlns:wpc="http://schemas.microsoft.com/office/word/2010/wordprocessingCanvas" xmlns:mc="http://schemas.openxmlformats.org/markup-compatibility/2006" xmlns:o="urn:schemas-microsoft-com:office:office" xmlns:r="http://schemas.openxmlformats.org/officeDocument/2006/relationships" xmlns:m="http://schemas.openxmlformats.org/officeDocument/2006/math" xmlns:v="urn:schemas-microsoft-com:vml" xmlns:wp14="http://schemas.microsoft.com/office/word/2010/wordprocessingDrawing" xmlns:wp="http://schemas.openxmlformats.org/drawingml/2006/wordprocessingDrawing" xmlns:w10="urn:schemas-microsoft-com:office:word" xmlns:w="http://schemas.openxmlformats.org/wordprocessingml/2006/main" xmlns:w14="http://schemas.microsoft.com/office/word/2010/wordml" xmlns:wpg="http://schemas.microsoft.com/office/word/2010/wordprocessingGroup" xmlns:wpi="http://schemas.microsoft.com/office/word/2010/wordprocessingInk" xmlns:wne="http://schemas.microsoft.com/office/word/2006/wordml" xmlns:wps="http://schemas.microsoft.com/office/word/2010/wordprocessingShape" mc:Ignorable="w14 wp14">
   <w:body>
     <w:p>
       <w:pPr>
@@ -45,8 +45,6 @@
       <w:r>
         <w:t>This should be deleted.</w:t>
       </w:r>
-      <w:bookmarkStart w:id="0" w:name="_GoBack"/>
-      <w:bookmarkEnd w:id="0"/>
     </w:p>
     <w:p>
       <w:r>
@@ -133,6 +131,16 @@
       </w:r>
       <w:r>
         <w:t>. You may also notice that there’s one text break (empty paragraph) before this one that can be created also by PHPWord.</w:t>
+      </w:r>
+    </w:p>
+    <w:p>
+      <w:r>
+        <w:t>${blockVariable</w:t>
+      </w:r>
+      <w:bookmarkStart w:id="0" w:name="_GoBack"/>
+      <w:bookmarkEnd w:id="0"/>
+      <w:r>
+        <w:t>}</w:t>
       </w:r>
     </w:p>
     <w:p>
@@ -267,7 +275,7 @@
 </file>
 
 <file path=word/numbering.xml><?xml version="1.0" encoding="utf-8"?>
-<w:numbering xmlns:wpc="http://schemas.microsoft.com/office/word/2010/wordprocessingCanvas" xmlns:mc="http://schemas.openxmlformats.org/markup-compatibility/2006" xmlns:o="urn:schemas-microsoft-com:office:office" xmlns:r="http://schemas.openxmlformats.org/officeDocument/2006/relationships" xmlns:m="http://schemas.openxmlformats.org/officeDocument/2006/math" xmlns:v="urn:schemas-microsoft-com:vml" xmlns:wp14="http://schemas.microsoft.com/office/word/2010/wordprocessingDrawing" xmlns:wp="http://schemas.openxmlformats.org/drawingml/2006/wordprocessingDrawing" xmlns:w10="urn:schemas-microsoft-com:office:word" xmlns:w="http://schemas.openxmlformats.org/wordprocessingml/2006/main" xmlns:w14="http://schemas.microsoft.com/office/word/2010/wordml" xmlns:w15="http://schemas.microsoft.com/office/word/2012/wordml" xmlns:wpg="http://schemas.microsoft.com/office/word/2010/wordprocessingGroup" xmlns:wpi="http://schemas.microsoft.com/office/word/2010/wordprocessingInk" xmlns:wne="http://schemas.microsoft.com/office/word/2006/wordml" xmlns:wps="http://schemas.microsoft.com/office/word/2010/wordprocessingShape" mc:Ignorable="w14 w15 wp14">
+<w:numbering xmlns:wpc="http://schemas.microsoft.com/office/word/2010/wordprocessingCanvas" xmlns:mc="http://schemas.openxmlformats.org/markup-compatibility/2006" xmlns:o="urn:schemas-microsoft-com:office:office" xmlns:r="http://schemas.openxmlformats.org/officeDocument/2006/relationships" xmlns:m="http://schemas.openxmlformats.org/officeDocument/2006/math" xmlns:v="urn:schemas-microsoft-com:vml" xmlns:wp14="http://schemas.microsoft.com/office/word/2010/wordprocessingDrawing" xmlns:wp="http://schemas.openxmlformats.org/drawingml/2006/wordprocessingDrawing" xmlns:w10="urn:schemas-microsoft-com:office:word" xmlns:w="http://schemas.openxmlformats.org/wordprocessingml/2006/main" xmlns:w14="http://schemas.microsoft.com/office/word/2010/wordml" xmlns:wpg="http://schemas.microsoft.com/office/word/2010/wordprocessingGroup" xmlns:wpi="http://schemas.microsoft.com/office/word/2010/wordprocessingInk" xmlns:wne="http://schemas.microsoft.com/office/word/2006/wordml" xmlns:wps="http://schemas.microsoft.com/office/word/2010/wordprocessingShape" mc:Ignorable="w14 wp14">
   <w:abstractNum w:abstractNumId="0">
     <w:nsid w:val="058F733C"/>
     <w:multiLevelType w:val="multilevel"/>
@@ -1710,7 +1718,7 @@
 </file>
 
 <file path=word/styles.xml><?xml version="1.0" encoding="utf-8"?>
-<w:styles xmlns:mc="http://schemas.openxmlformats.org/markup-compatibility/2006" xmlns:r="http://schemas.openxmlformats.org/officeDocument/2006/relationships" xmlns:w="http://schemas.openxmlformats.org/wordprocessingml/2006/main" xmlns:w14="http://schemas.microsoft.com/office/word/2010/wordml" xmlns:w15="http://schemas.microsoft.com/office/word/2012/wordml" mc:Ignorable="w14 w15">
+<w:styles xmlns:mc="http://schemas.openxmlformats.org/markup-compatibility/2006" xmlns:r="http://schemas.openxmlformats.org/officeDocument/2006/relationships" xmlns:w="http://schemas.openxmlformats.org/wordprocessingml/2006/main" xmlns:w14="http://schemas.microsoft.com/office/word/2010/wordml" mc:Ignorable="w14">
   <w:docDefaults>
     <w:rPrDefault>
       <w:rPr>
@@ -1720,378 +1728,144 @@
     </w:rPrDefault>
     <w:pPrDefault/>
   </w:docDefaults>
-  <w:latentStyles w:defLockedState="0" w:defUIPriority="99" w:defSemiHidden="0" w:defUnhideWhenUsed="0" w:defQFormat="0" w:count="371">
-    <w:lsdException w:name="Normal" w:uiPriority="0" w:qFormat="1"/>
-    <w:lsdException w:name="heading 1" w:uiPriority="9" w:qFormat="1"/>
-    <w:lsdException w:name="heading 2" w:semiHidden="1" w:uiPriority="9" w:unhideWhenUsed="1" w:qFormat="1"/>
-    <w:lsdException w:name="heading 3" w:semiHidden="1" w:uiPriority="9" w:unhideWhenUsed="1" w:qFormat="1"/>
-    <w:lsdException w:name="heading 4" w:semiHidden="1" w:uiPriority="9" w:unhideWhenUsed="1" w:qFormat="1"/>
-    <w:lsdException w:name="heading 5" w:semiHidden="1" w:uiPriority="9" w:unhideWhenUsed="1" w:qFormat="1"/>
-    <w:lsdException w:name="heading 6" w:semiHidden="1" w:uiPriority="9" w:unhideWhenUsed="1" w:qFormat="1"/>
-    <w:lsdException w:name="heading 7" w:semiHidden="1" w:uiPriority="9" w:unhideWhenUsed="1" w:qFormat="1"/>
-    <w:lsdException w:name="heading 8" w:semiHidden="1" w:uiPriority="9" w:unhideWhenUsed="1" w:qFormat="1"/>
-    <w:lsdException w:name="heading 9" w:semiHidden="1" w:uiPriority="9" w:unhideWhenUsed="1" w:qFormat="1"/>
-    <w:lsdException w:name="index 1" w:semiHidden="1" w:unhideWhenUsed="1"/>
-    <w:lsdException w:name="index 2" w:semiHidden="1" w:unhideWhenUsed="1"/>
-    <w:lsdException w:name="index 3" w:semiHidden="1" w:unhideWhenUsed="1"/>
-    <w:lsdException w:name="index 4" w:semiHidden="1" w:unhideWhenUsed="1"/>
-    <w:lsdException w:name="index 5" w:semiHidden="1" w:unhideWhenUsed="1"/>
-    <w:lsdException w:name="index 6" w:semiHidden="1" w:unhideWhenUsed="1"/>
-    <w:lsdException w:name="index 7" w:semiHidden="1" w:unhideWhenUsed="1"/>
-    <w:lsdException w:name="index 8" w:semiHidden="1" w:unhideWhenUsed="1"/>
-    <w:lsdException w:name="index 9" w:semiHidden="1" w:unhideWhenUsed="1"/>
-    <w:lsdException w:name="toc 1" w:semiHidden="1" w:uiPriority="39" w:unhideWhenUsed="1"/>
-    <w:lsdException w:name="toc 2" w:semiHidden="1" w:uiPriority="39" w:unhideWhenUsed="1"/>
-    <w:lsdException w:name="toc 3" w:semiHidden="1" w:uiPriority="39" w:unhideWhenUsed="1"/>
-    <w:lsdException w:name="toc 4" w:semiHidden="1" w:uiPriority="39" w:unhideWhenUsed="1"/>
-    <w:lsdException w:name="toc 5" w:semiHidden="1" w:uiPriority="39" w:unhideWhenUsed="1"/>
-    <w:lsdException w:name="toc 6" w:semiHidden="1" w:uiPriority="39" w:unhideWhenUsed="1"/>
-    <w:lsdException w:name="toc 7" w:semiHidden="1" w:uiPriority="39" w:unhideWhenUsed="1"/>
-    <w:lsdException w:name="toc 8" w:semiHidden="1" w:uiPriority="39" w:unhideWhenUsed="1"/>
-    <w:lsdException w:name="toc 9" w:semiHidden="1" w:uiPriority="39" w:unhideWhenUsed="1"/>
-    <w:lsdException w:name="Normal Indent" w:semiHidden="1" w:unhideWhenUsed="1"/>
-    <w:lsdException w:name="footnote text" w:semiHidden="1" w:unhideWhenUsed="1"/>
-    <w:lsdException w:name="annotation text" w:semiHidden="1" w:unhideWhenUsed="1"/>
-    <w:lsdException w:name="header" w:semiHidden="1" w:unhideWhenUsed="1"/>
-    <w:lsdException w:name="footer" w:semiHidden="1" w:unhideWhenUsed="1"/>
-    <w:lsdException w:name="index heading" w:semiHidden="1" w:unhideWhenUsed="1"/>
-    <w:lsdException w:name="caption" w:semiHidden="1" w:uiPriority="35" w:unhideWhenUsed="1" w:qFormat="1"/>
-    <w:lsdException w:name="table of figures" w:semiHidden="1" w:unhideWhenUsed="1"/>
-    <w:lsdException w:name="envelope address" w:semiHidden="1" w:unhideWhenUsed="1"/>
-    <w:lsdException w:name="envelope return" w:semiHidden="1" w:unhideWhenUsed="1"/>
-    <w:lsdException w:name="footnote reference" w:semiHidden="1" w:unhideWhenUsed="1"/>
-    <w:lsdException w:name="annotation reference" w:semiHidden="1" w:unhideWhenUsed="1"/>
-    <w:lsdException w:name="line number" w:semiHidden="1" w:unhideWhenUsed="1"/>
-    <w:lsdException w:name="page number" w:semiHidden="1" w:unhideWhenUsed="1"/>
-    <w:lsdException w:name="endnote reference" w:semiHidden="1" w:unhideWhenUsed="1"/>
-    <w:lsdException w:name="endnote text" w:semiHidden="1" w:unhideWhenUsed="1"/>
-    <w:lsdException w:name="table of authorities" w:semiHidden="1" w:unhideWhenUsed="1"/>
-    <w:lsdException w:name="macro" w:semiHidden="1" w:unhideWhenUsed="1"/>
-    <w:lsdException w:name="toa heading" w:semiHidden="1" w:unhideWhenUsed="1"/>
-    <w:lsdException w:name="List" w:semiHidden="1" w:unhideWhenUsed="1"/>
-    <w:lsdException w:name="List Bullet" w:semiHidden="1" w:unhideWhenUsed="1"/>
-    <w:lsdException w:name="List Number" w:semiHidden="1" w:unhideWhenUsed="1"/>
-    <w:lsdException w:name="List 2" w:semiHidden="1" w:unhideWhenUsed="1"/>
-    <w:lsdException w:name="List 3" w:semiHidden="1" w:unhideWhenUsed="1"/>
-    <w:lsdException w:name="List 4" w:semiHidden="1" w:unhideWhenUsed="1"/>
-    <w:lsdException w:name="List 5" w:semiHidden="1" w:unhideWhenUsed="1"/>
-    <w:lsdException w:name="List Bullet 2" w:semiHidden="1" w:unhideWhenUsed="1"/>
-    <w:lsdException w:name="List Bullet 3" w:semiHidden="1" w:unhideWhenUsed="1"/>
-    <w:lsdException w:name="List Bullet 4" w:semiHidden="1" w:unhideWhenUsed="1"/>
-    <w:lsdException w:name="List Bullet 5" w:semiHidden="1" w:unhideWhenUsed="1"/>
-    <w:lsdException w:name="List Number 2" w:semiHidden="1" w:unhideWhenUsed="1"/>
-    <w:lsdException w:name="List Number 3" w:semiHidden="1" w:unhideWhenUsed="1"/>
-    <w:lsdException w:name="List Number 4" w:semiHidden="1" w:unhideWhenUsed="1"/>
-    <w:lsdException w:name="List Number 5" w:semiHidden="1" w:unhideWhenUsed="1"/>
-    <w:lsdException w:name="Title" w:uiPriority="10" w:qFormat="1"/>
-    <w:lsdException w:name="Closing" w:semiHidden="1" w:unhideWhenUsed="1"/>
-    <w:lsdException w:name="Signature" w:semiHidden="1" w:unhideWhenUsed="1"/>
-    <w:lsdException w:name="Default Paragraph Font" w:semiHidden="1" w:uiPriority="1" w:unhideWhenUsed="1"/>
-    <w:lsdException w:name="Body Text" w:semiHidden="1" w:unhideWhenUsed="1"/>
-    <w:lsdException w:name="Body Text Indent" w:semiHidden="1" w:unhideWhenUsed="1"/>
-    <w:lsdException w:name="List Continue" w:semiHidden="1" w:unhideWhenUsed="1"/>
-    <w:lsdException w:name="List Continue 2" w:semiHidden="1" w:unhideWhenUsed="1"/>
-    <w:lsdException w:name="List Continue 3" w:semiHidden="1" w:unhideWhenUsed="1"/>
-    <w:lsdException w:name="List Continue 4" w:semiHidden="1" w:unhideWhenUsed="1"/>
-    <w:lsdException w:name="List Continue 5" w:semiHidden="1" w:unhideWhenUsed="1"/>
-    <w:lsdException w:name="Message Header" w:semiHidden="1" w:unhideWhenUsed="1"/>
-    <w:lsdException w:name="Subtitle" w:uiPriority="11" w:qFormat="1"/>
-    <w:lsdException w:name="Salutation" w:semiHidden="1" w:unhideWhenUsed="1"/>
-    <w:lsdException w:name="Date" w:semiHidden="1" w:unhideWhenUsed="1"/>
-    <w:lsdException w:name="Body Text First Indent" w:semiHidden="1" w:unhideWhenUsed="1"/>
-    <w:lsdException w:name="Body Text First Indent 2" w:semiHidden="1" w:unhideWhenUsed="1"/>
-    <w:lsdException w:name="Note Heading" w:semiHidden="1" w:unhideWhenUsed="1"/>
-    <w:lsdException w:name="Body Text 2" w:semiHidden="1" w:unhideWhenUsed="1"/>
-    <w:lsdException w:name="Body Text 3" w:semiHidden="1" w:unhideWhenUsed="1"/>
-    <w:lsdException w:name="Body Text Indent 2" w:semiHidden="1" w:unhideWhenUsed="1"/>
-    <w:lsdException w:name="Body Text Indent 3" w:semiHidden="1" w:unhideWhenUsed="1"/>
-    <w:lsdException w:name="Block Text" w:semiHidden="1" w:unhideWhenUsed="1"/>
-    <w:lsdException w:name="Hyperlink" w:semiHidden="1" w:unhideWhenUsed="1"/>
-    <w:lsdException w:name="FollowedHyperlink" w:semiHidden="1" w:unhideWhenUsed="1"/>
-    <w:lsdException w:name="Strong" w:uiPriority="22" w:qFormat="1"/>
-    <w:lsdException w:name="Emphasis" w:uiPriority="20" w:qFormat="1"/>
-    <w:lsdException w:name="Document Map" w:semiHidden="1" w:unhideWhenUsed="1"/>
-    <w:lsdException w:name="Plain Text" w:semiHidden="1" w:unhideWhenUsed="1"/>
-    <w:lsdException w:name="E-mail Signature" w:semiHidden="1" w:unhideWhenUsed="1"/>
-    <w:lsdException w:name="HTML Top of Form" w:semiHidden="1" w:unhideWhenUsed="1"/>
-    <w:lsdException w:name="HTML Bottom of Form" w:semiHidden="1" w:unhideWhenUsed="1"/>
-    <w:lsdException w:name="Normal (Web)" w:semiHidden="1" w:unhideWhenUsed="1"/>
-    <w:lsdException w:name="HTML Acronym" w:semiHidden="1" w:unhideWhenUsed="1"/>
-    <w:lsdException w:name="HTML Address" w:semiHidden="1" w:unhideWhenUsed="1"/>
-    <w:lsdException w:name="HTML Cite" w:semiHidden="1" w:unhideWhenUsed="1"/>
-    <w:lsdException w:name="HTML Code" w:semiHidden="1" w:unhideWhenUsed="1"/>
-    <w:lsdException w:name="HTML Definition" w:semiHidden="1" w:unhideWhenUsed="1"/>
-    <w:lsdException w:name="HTML Keyboard" w:semiHidden="1" w:unhideWhenUsed="1"/>
-    <w:lsdException w:name="HTML Preformatted" w:semiHidden="1" w:unhideWhenUsed="1"/>
-    <w:lsdException w:name="HTML Sample" w:semiHidden="1" w:unhideWhenUsed="1"/>
-    <w:lsdException w:name="HTML Typewriter" w:semiHidden="1" w:unhideWhenUsed="1"/>
-    <w:lsdException w:name="HTML Variable" w:semiHidden="1" w:unhideWhenUsed="1"/>
-    <w:lsdException w:name="Normal Table" w:semiHidden="1" w:unhideWhenUsed="1"/>
-    <w:lsdException w:name="annotation subject" w:semiHidden="1" w:unhideWhenUsed="1"/>
-    <w:lsdException w:name="No List" w:semiHidden="1" w:unhideWhenUsed="1"/>
-    <w:lsdException w:name="Outline List 1" w:semiHidden="1" w:unhideWhenUsed="1"/>
-    <w:lsdException w:name="Outline List 2" w:semiHidden="1" w:unhideWhenUsed="1"/>
-    <w:lsdException w:name="Outline List 3" w:semiHidden="1" w:unhideWhenUsed="1"/>
-    <w:lsdException w:name="Table Simple 1" w:semiHidden="1" w:unhideWhenUsed="1"/>
-    <w:lsdException w:name="Table Simple 2" w:semiHidden="1" w:unhideWhenUsed="1"/>
-    <w:lsdException w:name="Table Simple 3" w:semiHidden="1" w:unhideWhenUsed="1"/>
-    <w:lsdException w:name="Table Classic 1" w:semiHidden="1" w:unhideWhenUsed="1"/>
-    <w:lsdException w:name="Table Classic 2" w:semiHidden="1" w:unhideWhenUsed="1"/>
-    <w:lsdException w:name="Table Classic 3" w:semiHidden="1" w:unhideWhenUsed="1"/>
-    <w:lsdException w:name="Table Classic 4" w:semiHidden="1" w:unhideWhenUsed="1"/>
-    <w:lsdException w:name="Table Colorful 1" w:semiHidden="1" w:unhideWhenUsed="1"/>
-    <w:lsdException w:name="Table Colorful 2" w:semiHidden="1" w:unhideWhenUsed="1"/>
-    <w:lsdException w:name="Table Colorful 3" w:semiHidden="1" w:unhideWhenUsed="1"/>
-    <w:lsdException w:name="Table Columns 1" w:semiHidden="1" w:unhideWhenUsed="1"/>
-    <w:lsdException w:name="Table Columns 2" w:semiHidden="1" w:unhideWhenUsed="1"/>
-    <w:lsdException w:name="Table Columns 3" w:semiHidden="1" w:unhideWhenUsed="1"/>
-    <w:lsdException w:name="Table Columns 4" w:semiHidden="1" w:unhideWhenUsed="1"/>
-    <w:lsdException w:name="Table Columns 5" w:semiHidden="1" w:unhideWhenUsed="1"/>
-    <w:lsdException w:name="Table Grid 1" w:semiHidden="1" w:unhideWhenUsed="1"/>
-    <w:lsdException w:name="Table Grid 2" w:semiHidden="1" w:unhideWhenUsed="1"/>
-    <w:lsdException w:name="Table Grid 3" w:semiHidden="1" w:unhideWhenUsed="1"/>
-    <w:lsdException w:name="Table Grid 4" w:semiHidden="1" w:unhideWhenUsed="1"/>
-    <w:lsdException w:name="Table Grid 5" w:semiHidden="1" w:unhideWhenUsed="1"/>
-    <w:lsdException w:name="Table Grid 6" w:semiHidden="1" w:unhideWhenUsed="1"/>
-    <w:lsdException w:name="Table Grid 7" w:semiHidden="1" w:unhideWhenUsed="1"/>
-    <w:lsdException w:name="Table Grid 8" w:semiHidden="1" w:unhideWhenUsed="1"/>
-    <w:lsdException w:name="Table List 1" w:semiHidden="1" w:unhideWhenUsed="1"/>
-    <w:lsdException w:name="Table List 2" w:semiHidden="1" w:unhideWhenUsed="1"/>
-    <w:lsdException w:name="Table List 3" w:semiHidden="1" w:unhideWhenUsed="1"/>
-    <w:lsdException w:name="Table List 4" w:semiHidden="1" w:unhideWhenUsed="1"/>
-    <w:lsdException w:name="Table List 5" w:semiHidden="1" w:unhideWhenUsed="1"/>
-    <w:lsdException w:name="Table List 6" w:semiHidden="1" w:unhideWhenUsed="1"/>
-    <w:lsdException w:name="Table List 7" w:semiHidden="1" w:unhideWhenUsed="1"/>
-    <w:lsdException w:name="Table List 8" w:semiHidden="1" w:unhideWhenUsed="1"/>
-    <w:lsdException w:name="Table 3D effects 1" w:semiHidden="1" w:unhideWhenUsed="1"/>
-    <w:lsdException w:name="Table 3D effects 2" w:semiHidden="1" w:unhideWhenUsed="1"/>
-    <w:lsdException w:name="Table 3D effects 3" w:semiHidden="1" w:unhideWhenUsed="1"/>
-    <w:lsdException w:name="Table Contemporary" w:semiHidden="1" w:unhideWhenUsed="1"/>
-    <w:lsdException w:name="Table Elegant" w:semiHidden="1" w:unhideWhenUsed="1"/>
-    <w:lsdException w:name="Table Professional" w:semiHidden="1" w:unhideWhenUsed="1"/>
-    <w:lsdException w:name="Table Subtle 1" w:semiHidden="1" w:unhideWhenUsed="1"/>
-    <w:lsdException w:name="Table Subtle 2" w:semiHidden="1" w:unhideWhenUsed="1"/>
-    <w:lsdException w:name="Table Web 1" w:semiHidden="1" w:unhideWhenUsed="1"/>
-    <w:lsdException w:name="Table Web 2" w:semiHidden="1" w:unhideWhenUsed="1"/>
-    <w:lsdException w:name="Table Web 3" w:semiHidden="1" w:unhideWhenUsed="1"/>
-    <w:lsdException w:name="Balloon Text" w:semiHidden="1" w:unhideWhenUsed="1"/>
-    <w:lsdException w:name="Table Grid" w:uiPriority="39"/>
-    <w:lsdException w:name="Table Theme" w:semiHidden="1" w:unhideWhenUsed="1"/>
-    <w:lsdException w:name="Placeholder Text" w:semiHidden="1"/>
-    <w:lsdException w:name="No Spacing" w:uiPriority="1" w:qFormat="1"/>
-    <w:lsdException w:name="Light Shading" w:uiPriority="60"/>
-    <w:lsdException w:name="Light List" w:uiPriority="61"/>
-    <w:lsdException w:name="Light Grid" w:uiPriority="62"/>
-    <w:lsdException w:name="Medium Shading 1" w:uiPriority="63"/>
-    <w:lsdException w:name="Medium Shading 2" w:uiPriority="64"/>
-    <w:lsdException w:name="Medium List 1" w:uiPriority="65"/>
-    <w:lsdException w:name="Medium List 2" w:uiPriority="66"/>
-    <w:lsdException w:name="Medium Grid 1" w:uiPriority="67"/>
-    <w:lsdException w:name="Medium Grid 2" w:uiPriority="68"/>
-    <w:lsdException w:name="Medium Grid 3" w:uiPriority="69"/>
-    <w:lsdException w:name="Dark List" w:uiPriority="70"/>
-    <w:lsdException w:name="Colorful Shading" w:uiPriority="71"/>
-    <w:lsdException w:name="Colorful List" w:uiPriority="72"/>
-    <w:lsdException w:name="Colorful Grid" w:uiPriority="73"/>
-    <w:lsdException w:name="Light Shading Accent 1" w:uiPriority="60"/>
-    <w:lsdException w:name="Light List Accent 1" w:uiPriority="61"/>
-    <w:lsdException w:name="Light Grid Accent 1" w:uiPriority="62"/>
-    <w:lsdException w:name="Medium Shading 1 Accent 1" w:uiPriority="63"/>
-    <w:lsdException w:name="Medium Shading 2 Accent 1" w:uiPriority="64"/>
-    <w:lsdException w:name="Medium List 1 Accent 1" w:uiPriority="65"/>
-    <w:lsdException w:name="Revision" w:semiHidden="1"/>
-    <w:lsdException w:name="List Paragraph" w:uiPriority="34" w:qFormat="1"/>
-    <w:lsdException w:name="Quote" w:uiPriority="29" w:qFormat="1"/>
-    <w:lsdException w:name="Intense Quote" w:uiPriority="30" w:qFormat="1"/>
-    <w:lsdException w:name="Medium List 2 Accent 1" w:uiPriority="66"/>
-    <w:lsdException w:name="Medium Grid 1 Accent 1" w:uiPriority="67"/>
-    <w:lsdException w:name="Medium Grid 2 Accent 1" w:uiPriority="68"/>
-    <w:lsdException w:name="Medium Grid 3 Accent 1" w:uiPriority="69"/>
-    <w:lsdException w:name="Dark List Accent 1" w:uiPriority="70"/>
-    <w:lsdException w:name="Colorful Shading Accent 1" w:uiPriority="71"/>
-    <w:lsdException w:name="Colorful List Accent 1" w:uiPriority="72"/>
-    <w:lsdException w:name="Colorful Grid Accent 1" w:uiPriority="73"/>
-    <w:lsdException w:name="Light Shading Accent 2" w:uiPriority="60"/>
-    <w:lsdException w:name="Light List Accent 2" w:uiPriority="61"/>
-    <w:lsdException w:name="Light Grid Accent 2" w:uiPriority="62"/>
-    <w:lsdException w:name="Medium Shading 1 Accent 2" w:uiPriority="63"/>
-    <w:lsdException w:name="Medium Shading 2 Accent 2" w:uiPriority="64"/>
-    <w:lsdException w:name="Medium List 1 Accent 2" w:uiPriority="65"/>
-    <w:lsdException w:name="Medium List 2 Accent 2" w:uiPriority="66"/>
-    <w:lsdException w:name="Medium Grid 1 Accent 2" w:uiPriority="67"/>
-    <w:lsdException w:name="Medium Grid 2 Accent 2" w:uiPriority="68"/>
-    <w:lsdException w:name="Medium Grid 3 Accent 2" w:uiPriority="69"/>
-    <w:lsdException w:name="Dark List Accent 2" w:uiPriority="70"/>
-    <w:lsdException w:name="Colorful Shading Accent 2" w:uiPriority="71"/>
-    <w:lsdException w:name="Colorful List Accent 2" w:uiPriority="72"/>
-    <w:lsdException w:name="Colorful Grid Accent 2" w:uiPriority="73"/>
-    <w:lsdException w:name="Light Shading Accent 3" w:uiPriority="60"/>
-    <w:lsdException w:name="Light List Accent 3" w:uiPriority="61"/>
-    <w:lsdException w:name="Light Grid Accent 3" w:uiPriority="62"/>
-    <w:lsdException w:name="Medium Shading 1 Accent 3" w:uiPriority="63"/>
-    <w:lsdException w:name="Medium Shading 2 Accent 3" w:uiPriority="64"/>
-    <w:lsdException w:name="Medium List 1 Accent 3" w:uiPriority="65"/>
-    <w:lsdException w:name="Medium List 2 Accent 3" w:uiPriority="66"/>
-    <w:lsdException w:name="Medium Grid 1 Accent 3" w:uiPriority="67"/>
-    <w:lsdException w:name="Medium Grid 2 Accent 3" w:uiPriority="68"/>
-    <w:lsdException w:name="Medium Grid 3 Accent 3" w:uiPriority="69"/>
-    <w:lsdException w:name="Dark List Accent 3" w:uiPriority="70"/>
-    <w:lsdException w:name="Colorful Shading Accent 3" w:uiPriority="71"/>
-    <w:lsdException w:name="Colorful List Accent 3" w:uiPriority="72"/>
-    <w:lsdException w:name="Colorful Grid Accent 3" w:uiPriority="73"/>
-    <w:lsdException w:name="Light Shading Accent 4" w:uiPriority="60"/>
-    <w:lsdException w:name="Light List Accent 4" w:uiPriority="61"/>
-    <w:lsdException w:name="Light Grid Accent 4" w:uiPriority="62"/>
-    <w:lsdException w:name="Medium Shading 1 Accent 4" w:uiPriority="63"/>
-    <w:lsdException w:name="Medium Shading 2 Accent 4" w:uiPriority="64"/>
-    <w:lsdException w:name="Medium List 1 Accent 4" w:uiPriority="65"/>
-    <w:lsdException w:name="Medium List 2 Accent 4" w:uiPriority="66"/>
-    <w:lsdException w:name="Medium Grid 1 Accent 4" w:uiPriority="67"/>
-    <w:lsdException w:name="Medium Grid 2 Accent 4" w:uiPriority="68"/>
-    <w:lsdException w:name="Medium Grid 3 Accent 4" w:uiPriority="69"/>
-    <w:lsdException w:name="Dark List Accent 4" w:uiPriority="70"/>
-    <w:lsdException w:name="Colorful Shading Accent 4" w:uiPriority="71"/>
-    <w:lsdException w:name="Colorful List Accent 4" w:uiPriority="72"/>
-    <w:lsdException w:name="Colorful Grid Accent 4" w:uiPriority="73"/>
-    <w:lsdException w:name="Light Shading Accent 5" w:uiPriority="60"/>
-    <w:lsdException w:name="Light List Accent 5" w:uiPriority="61"/>
-    <w:lsdException w:name="Light Grid Accent 5" w:uiPriority="62"/>
-    <w:lsdException w:name="Medium Shading 1 Accent 5" w:uiPriority="63"/>
-    <w:lsdException w:name="Medium Shading 2 Accent 5" w:uiPriority="64"/>
-    <w:lsdException w:name="Medium List 1 Accent 5" w:uiPriority="65"/>
-    <w:lsdException w:name="Medium List 2 Accent 5" w:uiPriority="66"/>
-    <w:lsdException w:name="Medium Grid 1 Accent 5" w:uiPriority="67"/>
-    <w:lsdException w:name="Medium Grid 2 Accent 5" w:uiPriority="68"/>
-    <w:lsdException w:name="Medium Grid 3 Accent 5" w:uiPriority="69"/>
-    <w:lsdException w:name="Dark List Accent 5" w:uiPriority="70"/>
-    <w:lsdException w:name="Colorful Shading Accent 5" w:uiPriority="71"/>
-    <w:lsdException w:name="Colorful List Accent 5" w:uiPriority="72"/>
-    <w:lsdException w:name="Colorful Grid Accent 5" w:uiPriority="73"/>
-    <w:lsdException w:name="Light Shading Accent 6" w:uiPriority="60"/>
-    <w:lsdException w:name="Light List Accent 6" w:uiPriority="61"/>
-    <w:lsdException w:name="Light Grid Accent 6" w:uiPriority="62"/>
-    <w:lsdException w:name="Medium Shading 1 Accent 6" w:uiPriority="63"/>
-    <w:lsdException w:name="Medium Shading 2 Accent 6" w:uiPriority="64"/>
-    <w:lsdException w:name="Medium List 1 Accent 6" w:uiPriority="65"/>
-    <w:lsdException w:name="Medium List 2 Accent 6" w:uiPriority="66"/>
-    <w:lsdException w:name="Medium Grid 1 Accent 6" w:uiPriority="67"/>
-    <w:lsdException w:name="Medium Grid 2 Accent 6" w:uiPriority="68"/>
-    <w:lsdException w:name="Medium Grid 3 Accent 6" w:uiPriority="69"/>
-    <w:lsdException w:name="Dark List Accent 6" w:uiPriority="70"/>
-    <w:lsdException w:name="Colorful Shading Accent 6" w:uiPriority="71"/>
-    <w:lsdException w:name="Colorful List Accent 6" w:uiPriority="72"/>
-    <w:lsdException w:name="Colorful Grid Accent 6" w:uiPriority="73"/>
-    <w:lsdException w:name="Subtle Emphasis" w:uiPriority="19" w:qFormat="1"/>
-    <w:lsdException w:name="Intense Emphasis" w:uiPriority="21" w:qFormat="1"/>
-    <w:lsdException w:name="Subtle Reference" w:uiPriority="31" w:qFormat="1"/>
-    <w:lsdException w:name="Intense Reference" w:uiPriority="32" w:qFormat="1"/>
-    <w:lsdException w:name="Book Title" w:uiPriority="33" w:qFormat="1"/>
-    <w:lsdException w:name="Bibliography" w:semiHidden="1" w:uiPriority="37" w:unhideWhenUsed="1"/>
-    <w:lsdException w:name="TOC Heading" w:semiHidden="1" w:uiPriority="39" w:unhideWhenUsed="1" w:qFormat="1"/>
-    <w:lsdException w:name="Plain Table 1" w:uiPriority="41"/>
-    <w:lsdException w:name="Plain Table 2" w:uiPriority="42"/>
-    <w:lsdException w:name="Plain Table 3" w:uiPriority="43"/>
-    <w:lsdException w:name="Plain Table 4" w:uiPriority="44"/>
-    <w:lsdException w:name="Plain Table 5" w:uiPriority="45"/>
-    <w:lsdException w:name="Grid Table Light" w:uiPriority="40"/>
-    <w:lsdException w:name="Grid Table 1 Light" w:uiPriority="46"/>
-    <w:lsdException w:name="Grid Table 2" w:uiPriority="47"/>
-    <w:lsdException w:name="Grid Table 3" w:uiPriority="48"/>
-    <w:lsdException w:name="Grid Table 4" w:uiPriority="49"/>
-    <w:lsdException w:name="Grid Table 5 Dark" w:uiPriority="50"/>
-    <w:lsdException w:name="Grid Table 6 Colorful" w:uiPriority="51"/>
-    <w:lsdException w:name="Grid Table 7 Colorful" w:uiPriority="52"/>
-    <w:lsdException w:name="Grid Table 1 Light Accent 1" w:uiPriority="46"/>
-    <w:lsdException w:name="Grid Table 2 Accent 1" w:uiPriority="47"/>
-    <w:lsdException w:name="Grid Table 3 Accent 1" w:uiPriority="48"/>
-    <w:lsdException w:name="Grid Table 4 Accent 1" w:uiPriority="49"/>
-    <w:lsdException w:name="Grid Table 5 Dark Accent 1" w:uiPriority="50"/>
-    <w:lsdException w:name="Grid Table 6 Colorful Accent 1" w:uiPriority="51"/>
-    <w:lsdException w:name="Grid Table 7 Colorful Accent 1" w:uiPriority="52"/>
-    <w:lsdException w:name="Grid Table 1 Light Accent 2" w:uiPriority="46"/>
-    <w:lsdException w:name="Grid Table 2 Accent 2" w:uiPriority="47"/>
-    <w:lsdException w:name="Grid Table 3 Accent 2" w:uiPriority="48"/>
-    <w:lsdException w:name="Grid Table 4 Accent 2" w:uiPriority="49"/>
-    <w:lsdException w:name="Grid Table 5 Dark Accent 2" w:uiPriority="50"/>
-    <w:lsdException w:name="Grid Table 6 Colorful Accent 2" w:uiPriority="51"/>
-    <w:lsdException w:name="Grid Table 7 Colorful Accent 2" w:uiPriority="52"/>
-    <w:lsdException w:name="Grid Table 1 Light Accent 3" w:uiPriority="46"/>
-    <w:lsdException w:name="Grid Table 2 Accent 3" w:uiPriority="47"/>
-    <w:lsdException w:name="Grid Table 3 Accent 3" w:uiPriority="48"/>
-    <w:lsdException w:name="Grid Table 4 Accent 3" w:uiPriority="49"/>
-    <w:lsdException w:name="Grid Table 5 Dark Accent 3" w:uiPriority="50"/>
-    <w:lsdException w:name="Grid Table 6 Colorful Accent 3" w:uiPriority="51"/>
-    <w:lsdException w:name="Grid Table 7 Colorful Accent 3" w:uiPriority="52"/>
-    <w:lsdException w:name="Grid Table 1 Light Accent 4" w:uiPriority="46"/>
-    <w:lsdException w:name="Grid Table 2 Accent 4" w:uiPriority="47"/>
-    <w:lsdException w:name="Grid Table 3 Accent 4" w:uiPriority="48"/>
-    <w:lsdException w:name="Grid Table 4 Accent 4" w:uiPriority="49"/>
-    <w:lsdException w:name="Grid Table 5 Dark Accent 4" w:uiPriority="50"/>
-    <w:lsdException w:name="Grid Table 6 Colorful Accent 4" w:uiPriority="51"/>
-    <w:lsdException w:name="Grid Table 7 Colorful Accent 4" w:uiPriority="52"/>
-    <w:lsdException w:name="Grid Table 1 Light Accent 5" w:uiPriority="46"/>
-    <w:lsdException w:name="Grid Table 2 Accent 5" w:uiPriority="47"/>
-    <w:lsdException w:name="Grid Table 3 Accent 5" w:uiPriority="48"/>
-    <w:lsdException w:name="Grid Table 4 Accent 5" w:uiPriority="49"/>
-    <w:lsdException w:name="Grid Table 5 Dark Accent 5" w:uiPriority="50"/>
-    <w:lsdException w:name="Grid Table 6 Colorful Accent 5" w:uiPriority="51"/>
-    <w:lsdException w:name="Grid Table 7 Colorful Accent 5" w:uiPriority="52"/>
-    <w:lsdException w:name="Grid Table 1 Light Accent 6" w:uiPriority="46"/>
-    <w:lsdException w:name="Grid Table 2 Accent 6" w:uiPriority="47"/>
-    <w:lsdException w:name="Grid Table 3 Accent 6" w:uiPriority="48"/>
-    <w:lsdException w:name="Grid Table 4 Accent 6" w:uiPriority="49"/>
-    <w:lsdException w:name="Grid Table 5 Dark Accent 6" w:uiPriority="50"/>
-    <w:lsdException w:name="Grid Table 6 Colorful Accent 6" w:uiPriority="51"/>
-    <w:lsdException w:name="Grid Table 7 Colorful Accent 6" w:uiPriority="52"/>
-    <w:lsdException w:name="List Table 1 Light" w:uiPriority="46"/>
-    <w:lsdException w:name="List Table 2" w:uiPriority="47"/>
-    <w:lsdException w:name="List Table 3" w:uiPriority="48"/>
-    <w:lsdException w:name="List Table 4" w:uiPriority="49"/>
-    <w:lsdException w:name="List Table 5 Dark" w:uiPriority="50"/>
-    <w:lsdException w:name="List Table 6 Colorful" w:uiPriority="51"/>
-    <w:lsdException w:name="List Table 7 Colorful" w:uiPriority="52"/>
-    <w:lsdException w:name="List Table 1 Light Accent 1" w:uiPriority="46"/>
-    <w:lsdException w:name="List Table 2 Accent 1" w:uiPriority="47"/>
-    <w:lsdException w:name="List Table 3 Accent 1" w:uiPriority="48"/>
-    <w:lsdException w:name="List Table 4 Accent 1" w:uiPriority="49"/>
-    <w:lsdException w:name="List Table 5 Dark Accent 1" w:uiPriority="50"/>
-    <w:lsdException w:name="List Table 6 Colorful Accent 1" w:uiPriority="51"/>
-    <w:lsdException w:name="List Table 7 Colorful Accent 1" w:uiPriority="52"/>
-    <w:lsdException w:name="List Table 1 Light Accent 2" w:uiPriority="46"/>
-    <w:lsdException w:name="List Table 2 Accent 2" w:uiPriority="47"/>
-    <w:lsdException w:name="List Table 3 Accent 2" w:uiPriority="48"/>
-    <w:lsdException w:name="List Table 4 Accent 2" w:uiPriority="49"/>
-    <w:lsdException w:name="List Table 5 Dark Accent 2" w:uiPriority="50"/>
-    <w:lsdException w:name="List Table 6 Colorful Accent 2" w:uiPriority="51"/>
-    <w:lsdException w:name="List Table 7 Colorful Accent 2" w:uiPriority="52"/>
-    <w:lsdException w:name="List Table 1 Light Accent 3" w:uiPriority="46"/>
-    <w:lsdException w:name="List Table 2 Accent 3" w:uiPriority="47"/>
-    <w:lsdException w:name="List Table 3 Accent 3" w:uiPriority="48"/>
-    <w:lsdException w:name="List Table 4 Accent 3" w:uiPriority="49"/>
-    <w:lsdException w:name="List Table 5 Dark Accent 3" w:uiPriority="50"/>
-    <w:lsdException w:name="List Table 6 Colorful Accent 3" w:uiPriority="51"/>
-    <w:lsdException w:name="List Table 7 Colorful Accent 3" w:uiPriority="52"/>
-    <w:lsdException w:name="List Table 1 Light Accent 4" w:uiPriority="46"/>
-    <w:lsdException w:name="List Table 2 Accent 4" w:uiPriority="47"/>
-    <w:lsdException w:name="List Table 3 Accent 4" w:uiPriority="48"/>
-    <w:lsdException w:name="List Table 4 Accent 4" w:uiPriority="49"/>
-    <w:lsdException w:name="List Table 5 Dark Accent 4" w:uiPriority="50"/>
-    <w:lsdException w:name="List Table 6 Colorful Accent 4" w:uiPriority="51"/>
-    <w:lsdException w:name="List Table 7 Colorful Accent 4" w:uiPriority="52"/>
-    <w:lsdException w:name="List Table 1 Light Accent 5" w:uiPriority="46"/>
-    <w:lsdException w:name="List Table 2 Accent 5" w:uiPriority="47"/>
-    <w:lsdException w:name="List Table 3 Accent 5" w:uiPriority="48"/>
-    <w:lsdException w:name="List Table 4 Accent 5" w:uiPriority="49"/>
-    <w:lsdException w:name="List Table 5 Dark Accent 5" w:uiPriority="50"/>
-    <w:lsdException w:name="List Table 6 Colorful Accent 5" w:uiPriority="51"/>
-    <w:lsdException w:name="List Table 7 Colorful Accent 5" w:uiPriority="52"/>
-    <w:lsdException w:name="List Table 1 Light Accent 6" w:uiPriority="46"/>
-    <w:lsdException w:name="List Table 2 Accent 6" w:uiPriority="47"/>
-    <w:lsdException w:name="List Table 3 Accent 6" w:uiPriority="48"/>
-    <w:lsdException w:name="List Table 4 Accent 6" w:uiPriority="49"/>
-    <w:lsdException w:name="List Table 5 Dark Accent 6" w:uiPriority="50"/>
-    <w:lsdException w:name="List Table 6 Colorful Accent 6" w:uiPriority="51"/>
-    <w:lsdException w:name="List Table 7 Colorful Accent 6" w:uiPriority="52"/>
+  <w:latentStyles w:defLockedState="0" w:defUIPriority="99" w:defSemiHidden="1" w:defUnhideWhenUsed="1" w:defQFormat="0" w:count="267">
+    <w:lsdException w:name="Normal" w:semiHidden="0" w:uiPriority="0" w:unhideWhenUsed="0" w:qFormat="1"/>
+    <w:lsdException w:name="heading 1" w:semiHidden="0" w:uiPriority="9" w:unhideWhenUsed="0" w:qFormat="1"/>
+    <w:lsdException w:name="heading 2" w:uiPriority="9" w:qFormat="1"/>
+    <w:lsdException w:name="heading 3" w:uiPriority="9" w:qFormat="1"/>
+    <w:lsdException w:name="heading 4" w:uiPriority="9" w:qFormat="1"/>
+    <w:lsdException w:name="heading 5" w:uiPriority="9" w:qFormat="1"/>
+    <w:lsdException w:name="heading 6" w:uiPriority="9" w:qFormat="1"/>
+    <w:lsdException w:name="heading 7" w:uiPriority="9" w:qFormat="1"/>
+    <w:lsdException w:name="heading 8" w:uiPriority="9" w:qFormat="1"/>
+    <w:lsdException w:name="heading 9" w:uiPriority="9" w:qFormat="1"/>
+    <w:lsdException w:name="toc 1" w:uiPriority="39"/>
+    <w:lsdException w:name="toc 2" w:uiPriority="39"/>
+    <w:lsdException w:name="toc 3" w:uiPriority="39"/>
+    <w:lsdException w:name="toc 4" w:uiPriority="39"/>
+    <w:lsdException w:name="toc 5" w:uiPriority="39"/>
+    <w:lsdException w:name="toc 6" w:uiPriority="39"/>
+    <w:lsdException w:name="toc 7" w:uiPriority="39"/>
+    <w:lsdException w:name="toc 8" w:uiPriority="39"/>
+    <w:lsdException w:name="toc 9" w:uiPriority="39"/>
+    <w:lsdException w:name="caption" w:uiPriority="35" w:qFormat="1"/>
+    <w:lsdException w:name="Title" w:semiHidden="0" w:uiPriority="10" w:unhideWhenUsed="0" w:qFormat="1"/>
+    <w:lsdException w:name="Default Paragraph Font" w:uiPriority="1"/>
+    <w:lsdException w:name="Subtitle" w:semiHidden="0" w:uiPriority="11" w:unhideWhenUsed="0" w:qFormat="1"/>
+    <w:lsdException w:name="Strong" w:semiHidden="0" w:uiPriority="22" w:unhideWhenUsed="0" w:qFormat="1"/>
+    <w:lsdException w:name="Emphasis" w:semiHidden="0" w:uiPriority="20" w:unhideWhenUsed="0" w:qFormat="1"/>
+    <w:lsdException w:name="Table Grid" w:semiHidden="0" w:uiPriority="39" w:unhideWhenUsed="0"/>
+    <w:lsdException w:name="Placeholder Text" w:unhideWhenUsed="0"/>
+    <w:lsdException w:name="No Spacing" w:semiHidden="0" w:uiPriority="1" w:unhideWhenUsed="0" w:qFormat="1"/>
+    <w:lsdException w:name="Light Shading" w:semiHidden="0" w:uiPriority="60" w:unhideWhenUsed="0"/>
+    <w:lsdException w:name="Light List" w:semiHidden="0" w:uiPriority="61" w:unhideWhenUsed="0"/>
+    <w:lsdException w:name="Light Grid" w:semiHidden="0" w:uiPriority="62" w:unhideWhenUsed="0"/>
+    <w:lsdException w:name="Medium Shading 1" w:semiHidden="0" w:uiPriority="63" w:unhideWhenUsed="0"/>
+    <w:lsdException w:name="Medium Shading 2" w:semiHidden="0" w:uiPriority="64" w:unhideWhenUsed="0"/>
+    <w:lsdException w:name="Medium List 1" w:semiHidden="0" w:uiPriority="65" w:unhideWhenUsed="0"/>
+    <w:lsdException w:name="Medium List 2" w:semiHidden="0" w:uiPriority="66" w:unhideWhenUsed="0"/>
+    <w:lsdException w:name="Medium Grid 1" w:semiHidden="0" w:uiPriority="67" w:unhideWhenUsed="0"/>
+    <w:lsdException w:name="Medium Grid 2" w:semiHidden="0" w:uiPriority="68" w:unhideWhenUsed="0"/>
+    <w:lsdException w:name="Medium Grid 3" w:semiHidden="0" w:uiPriority="69" w:unhideWhenUsed="0"/>
+    <w:lsdException w:name="Dark List" w:semiHidden="0" w:uiPriority="70" w:unhideWhenUsed="0"/>
+    <w:lsdException w:name="Colorful Shading" w:semiHidden="0" w:uiPriority="71" w:unhideWhenUsed="0"/>
+    <w:lsdException w:name="Colorful List" w:semiHidden="0" w:uiPriority="72" w:unhideWhenUsed="0"/>
+    <w:lsdException w:name="Colorful Grid" w:semiHidden="0" w:uiPriority="73" w:unhideWhenUsed="0"/>
+    <w:lsdException w:name="Light Shading Accent 1" w:semiHidden="0" w:uiPriority="60" w:unhideWhenUsed="0"/>
+    <w:lsdException w:name="Light List Accent 1" w:semiHidden="0" w:uiPriority="61" w:unhideWhenUsed="0"/>
+    <w:lsdException w:name="Light Grid Accent 1" w:semiHidden="0" w:uiPriority="62" w:unhideWhenUsed="0"/>
+    <w:lsdException w:name="Medium Shading 1 Accent 1" w:semiHidden="0" w:uiPriority="63" w:unhideWhenUsed="0"/>
+    <w:lsdException w:name="Medium Shading 2 Accent 1" w:semiHidden="0" w:uiPriority="64" w:unhideWhenUsed="0"/>
+    <w:lsdException w:name="Medium List 1 Accent 1" w:semiHidden="0" w:uiPriority="65" w:unhideWhenUsed="0"/>
+    <w:lsdException w:name="Revision" w:unhideWhenUsed="0"/>
+    <w:lsdException w:name="List Paragraph" w:semiHidden="0" w:uiPriority="34" w:unhideWhenUsed="0" w:qFormat="1"/>
+    <w:lsdException w:name="Quote" w:semiHidden="0" w:uiPriority="29" w:unhideWhenUsed="0" w:qFormat="1"/>
+    <w:lsdException w:name="Intense Quote" w:semiHidden="0" w:uiPriority="30" w:unhideWhenUsed="0" w:qFormat="1"/>
+    <w:lsdException w:name="Medium List 2 Accent 1" w:semiHidden="0" w:uiPriority="66" w:unhideWhenUsed="0"/>
+    <w:lsdException w:name="Medium Grid 1 Accent 1" w:semiHidden="0" w:uiPriority="67" w:unhideWhenUsed="0"/>
+    <w:lsdException w:name="Medium Grid 2 Accent 1" w:semiHidden="0" w:uiPriority="68" w:unhideWhenUsed="0"/>
+    <w:lsdException w:name="Medium Grid 3 Accent 1" w:semiHidden="0" w:uiPriority="69" w:unhideWhenUsed="0"/>
+    <w:lsdException w:name="Dark List Accent 1" w:semiHidden="0" w:uiPriority="70" w:unhideWhenUsed="0"/>
+    <w:lsdException w:name="Colorful Shading Accent 1" w:semiHidden="0" w:uiPriority="71" w:unhideWhenUsed="0"/>
+    <w:lsdException w:name="Colorful List Accent 1" w:semiHidden="0" w:uiPriority="72" w:unhideWhenUsed="0"/>
+    <w:lsdException w:name="Colorful Grid Accent 1" w:semiHidden="0" w:uiPriority="73" w:unhideWhenUsed="0"/>
+    <w:lsdException w:name="Light Shading Accent 2" w:semiHidden="0" w:uiPriority="60" w:unhideWhenUsed="0"/>
+    <w:lsdException w:name="Light List Accent 2" w:semiHidden="0" w:uiPriority="61" w:unhideWhenUsed="0"/>
+    <w:lsdException w:name="Light Grid Accent 2" w:semiHidden="0" w:uiPriority="62" w:unhideWhenUsed="0"/>
+    <w:lsdException w:name="Medium Shading 1 Accent 2" w:semiHidden="0" w:uiPriority="63" w:unhideWhenUsed="0"/>
+    <w:lsdException w:name="Medium Shading 2 Accent 2" w:semiHidden="0" w:uiPriority="64" w:unhideWhenUsed="0"/>
+    <w:lsdException w:name="Medium List 1 Accent 2" w:semiHidden="0" w:uiPriority="65" w:unhideWhenUsed="0"/>
+    <w:lsdException w:name="Medium List 2 Accent 2" w:semiHidden="0" w:uiPriority="66" w:unhideWhenUsed="0"/>
+    <w:lsdException w:name="Medium Grid 1 Accent 2" w:semiHidden="0" w:uiPriority="67" w:unhideWhenUsed="0"/>
+    <w:lsdException w:name="Medium Grid 2 Accent 2" w:semiHidden="0" w:uiPriority="68" w:unhideWhenUsed="0"/>
+    <w:lsdException w:name="Medium Grid 3 Accent 2" w:semiHidden="0" w:uiPriority="69" w:unhideWhenUsed="0"/>
+    <w:lsdException w:name="Dark List Accent 2" w:semiHidden="0" w:uiPriority="70" w:unhideWhenUsed="0"/>
+    <w:lsdException w:name="Colorful Shading Accent 2" w:semiHidden="0" w:uiPriority="71" w:unhideWhenUsed="0"/>
+    <w:lsdException w:name="Colorful List Accent 2" w:semiHidden="0" w:uiPriority="72" w:unhideWhenUsed="0"/>
+    <w:lsdException w:name="Colorful Grid Accent 2" w:semiHidden="0" w:uiPriority="73" w:unhideWhenUsed="0"/>
+    <w:lsdException w:name="Light Shading Accent 3" w:semiHidden="0" w:uiPriority="60" w:unhideWhenUsed="0"/>
+    <w:lsdException w:name="Light List Accent 3" w:semiHidden="0" w:uiPriority="61" w:unhideWhenUsed="0"/>
+    <w:lsdException w:name="Light Grid Accent 3" w:semiHidden="0" w:uiPriority="62" w:unhideWhenUsed="0"/>
+    <w:lsdException w:name="Medium Shading 1 Accent 3" w:semiHidden="0" w:uiPriority="63" w:unhideWhenUsed="0"/>
+    <w:lsdException w:name="Medium Shading 2 Accent 3" w:semiHidden="0" w:uiPriority="64" w:unhideWhenUsed="0"/>
+    <w:lsdException w:name="Medium List 1 Accent 3" w:semiHidden="0" w:uiPriority="65" w:unhideWhenUsed="0"/>
+    <w:lsdException w:name="Medium List 2 Accent 3" w:semiHidden="0" w:uiPriority="66" w:unhideWhenUsed="0"/>
+    <w:lsdException w:name="Medium Grid 1 Accent 3" w:semiHidden="0" w:uiPriority="67" w:unhideWhenUsed="0"/>
+    <w:lsdException w:name="Medium Grid 2 Accent 3" w:semiHidden="0" w:uiPriority="68" w:unhideWhenUsed="0"/>
+    <w:lsdException w:name="Medium Grid 3 Accent 3" w:semiHidden="0" w:uiPriority="69" w:unhideWhenUsed="0"/>
+    <w:lsdException w:name="Dark List Accent 3" w:semiHidden="0" w:uiPriority="70" w:unhideWhenUsed="0"/>
+    <w:lsdException w:name="Colorful Shading Accent 3" w:semiHidden="0" w:uiPriority="71" w:unhideWhenUsed="0"/>
+    <w:lsdException w:name="Colorful List Accent 3" w:semiHidden="0" w:uiPriority="72" w:unhideWhenUsed="0"/>
+    <w:lsdException w:name="Colorful Grid Accent 3" w:semiHidden="0" w:uiPriority="73" w:unhideWhenUsed="0"/>
+    <w:lsdException w:name="Light Shading Accent 4" w:semiHidden="0" w:uiPriority="60" w:unhideWhenUsed="0"/>
+    <w:lsdException w:name="Light List Accent 4" w:semiHidden="0" w:uiPriority="61" w:unhideWhenUsed="0"/>
+    <w:lsdException w:name="Light Grid Accent 4" w:semiHidden="0" w:uiPriority="62" w:unhideWhenUsed="0"/>
+    <w:lsdException w:name="Medium Shading 1 Accent 4" w:semiHidden="0" w:uiPriority="63" w:unhideWhenUsed="0"/>
+    <w:lsdException w:name="Medium Shading 2 Accent 4" w:semiHidden="0" w:uiPriority="64" w:unhideWhenUsed="0"/>
+    <w:lsdException w:name="Medium List 1 Accent 4" w:semiHidden="0" w:uiPriority="65" w:unhideWhenUsed="0"/>
+    <w:lsdException w:name="Medium List 2 Accent 4" w:semiHidden="0" w:uiPriority="66" w:unhideWhenUsed="0"/>
+    <w:lsdException w:name="Medium Grid 1 Accent 4" w:semiHidden="0" w:uiPriority="67" w:unhideWhenUsed="0"/>
+    <w:lsdException w:name="Medium Grid 2 Accent 4" w:semiHidden="0" w:uiPriority="68" w:unhideWhenUsed="0"/>
+    <w:lsdException w:name="Medium Grid 3 Accent 4" w:semiHidden="0" w:uiPriority="69" w:unhideWhenUsed="0"/>
+    <w:lsdException w:name="Dark List Accent 4" w:semiHidden="0" w:uiPriority="70" w:unhideWhenUsed="0"/>
+    <w:lsdException w:name="Colorful Shading Accent 4" w:semiHidden="0" w:uiPriority="71" w:unhideWhenUsed="0"/>
+    <w:lsdException w:name="Colorful List Accent 4" w:semiHidden="0" w:uiPriority="72" w:unhideWhenUsed="0"/>
+    <w:lsdException w:name="Colorful Grid Accent 4" w:semiHidden="0" w:uiPriority="73" w:unhideWhenUsed="0"/>
+    <w:lsdException w:name="Light Shading Accent 5" w:semiHidden="0" w:uiPriority="60" w:unhideWhenUsed="0"/>
+    <w:lsdException w:name="Light List Accent 5" w:semiHidden="0" w:uiPriority="61" w:unhideWhenUsed="0"/>
+    <w:lsdException w:name="Light Grid Accent 5" w:semiHidden="0" w:uiPriority="62" w:unhideWhenUsed="0"/>
+    <w:lsdException w:name="Medium Shading 1 Accent 5" w:semiHidden="0" w:uiPriority="63" w:unhideWhenUsed="0"/>
+    <w:lsdException w:name="Medium Shading 2 Accent 5" w:semiHidden="0" w:uiPriority="64" w:unhideWhenUsed="0"/>
+    <w:lsdException w:name="Medium List 1 Accent 5" w:semiHidden="0" w:uiPriority="65" w:unhideWhenUsed="0"/>
+    <w:lsdException w:name="Medium List 2 Accent 5" w:semiHidden="0" w:uiPriority="66" w:unhideWhenUsed="0"/>
+    <w:lsdException w:name="Medium Grid 1 Accent 5" w:semiHidden="0" w:uiPriority="67" w:unhideWhenUsed="0"/>
+    <w:lsdException w:name="Medium Grid 2 Accent 5" w:semiHidden="0" w:uiPriority="68" w:unhideWhenUsed="0"/>
+    <w:lsdException w:name="Medium Grid 3 Accent 5" w:semiHidden="0" w:uiPriority="69" w:unhideWhenUsed="0"/>
+    <w:lsdException w:name="Dark List Accent 5" w:semiHidden="0" w:uiPriority="70" w:unhideWhenUsed="0"/>
+    <w:lsdException w:name="Colorful Shading Accent 5" w:semiHidden="0" w:uiPriority="71" w:unhideWhenUsed="0"/>
+    <w:lsdException w:name="Colorful List Accent 5" w:semiHidden="0" w:uiPriority="72" w:unhideWhenUsed="0"/>
+    <w:lsdException w:name="Colorful Grid Accent 5" w:semiHidden="0" w:uiPriority="73" w:unhideWhenUsed="0"/>
+    <w:lsdException w:name="Light Shading Accent 6" w:semiHidden="0" w:uiPriority="60" w:unhideWhenUsed="0"/>
+    <w:lsdException w:name="Light List Accent 6" w:semiHidden="0" w:uiPriority="61" w:unhideWhenUsed="0"/>
+    <w:lsdException w:name="Light Grid Accent 6" w:semiHidden="0" w:uiPriority="62" w:unhideWhenUsed="0"/>
+    <w:lsdException w:name="Medium Shading 1 Accent 6" w:semiHidden="0" w:uiPriority="63" w:unhideWhenUsed="0"/>
+    <w:lsdException w:name="Medium Shading 2 Accent 6" w:semiHidden="0" w:uiPriority="64" w:unhideWhenUsed="0"/>
+    <w:lsdException w:name="Medium List 1 Accent 6" w:semiHidden="0" w:uiPriority="65" w:unhideWhenUsed="0"/>
+    <w:lsdException w:name="Medium List 2 Accent 6" w:semiHidden="0" w:uiPriority="66" w:unhideWhenUsed="0"/>
+    <w:lsdException w:name="Medium Grid 1 Accent 6" w:semiHidden="0" w:uiPriority="67" w:unhideWhenUsed="0"/>
+    <w:lsdException w:name="Medium Grid 2 Accent 6" w:semiHidden="0" w:uiPriority="68" w:unhideWhenUsed="0"/>
+    <w:lsdException w:name="Medium Grid 3 Accent 6" w:semiHidden="0" w:uiPriority="69" w:unhideWhenUsed="0"/>
+    <w:lsdException w:name="Dark List Accent 6" w:semiHidden="0" w:uiPriority="70" w:unhideWhenUsed="0"/>
+    <w:lsdException w:name="Colorful Shading Accent 6" w:semiHidden="0" w:uiPriority="71" w:unhideWhenUsed="0"/>
+    <w:lsdException w:name="Colorful List Accent 6" w:semiHidden="0" w:uiPriority="72" w:unhideWhenUsed="0"/>
+    <w:lsdException w:name="Colorful Grid Accent 6" w:semiHidden="0" w:uiPriority="73" w:unhideWhenUsed="0"/>
+    <w:lsdException w:name="Subtle Emphasis" w:semiHidden="0" w:uiPriority="19" w:unhideWhenUsed="0" w:qFormat="1"/>
+    <w:lsdException w:name="Intense Emphasis" w:semiHidden="0" w:uiPriority="21" w:unhideWhenUsed="0" w:qFormat="1"/>
+    <w:lsdException w:name="Subtle Reference" w:semiHidden="0" w:uiPriority="31" w:unhideWhenUsed="0" w:qFormat="1"/>
+    <w:lsdException w:name="Intense Reference" w:semiHidden="0" w:uiPriority="32" w:unhideWhenUsed="0" w:qFormat="1"/>
+    <w:lsdException w:name="Book Title" w:semiHidden="0" w:uiPriority="33" w:unhideWhenUsed="0" w:qFormat="1"/>
+    <w:lsdException w:name="Bibliography" w:uiPriority="37"/>
+    <w:lsdException w:name="TOC Heading" w:uiPriority="39" w:qFormat="1"/>
   </w:latentStyles>
   <w:style w:type="paragraph" w:default="1" w:styleId="Normal">
     <w:name w:val="Normal"/>
@@ -2181,6 +1955,196 @@
       <w:b/>
       <w:color w:val="FF0000"/>
     </w:rPr>
+  </w:style>
+</w:styles>
+</file>
+
+<file path=word/stylesWithEffects.xml><?xml version="1.0" encoding="utf-8"?>
+<w:styles xmlns:wpc="http://schemas.microsoft.com/office/word/2010/wordprocessingCanvas" xmlns:mc="http://schemas.openxmlformats.org/markup-compatibility/2006" xmlns:o="urn:schemas-microsoft-com:office:office" xmlns:r="http://schemas.openxmlformats.org/officeDocument/2006/relationships" xmlns:m="http://schemas.openxmlformats.org/officeDocument/2006/math" xmlns:v="urn:schemas-microsoft-com:vml" xmlns:wp14="http://schemas.microsoft.com/office/word/2010/wordprocessingDrawing" xmlns:wp="http://schemas.openxmlformats.org/drawingml/2006/wordprocessingDrawing" xmlns:w10="urn:schemas-microsoft-com:office:word" xmlns:w="http://schemas.openxmlformats.org/wordprocessingml/2006/main" xmlns:w14="http://schemas.microsoft.com/office/word/2010/wordml" xmlns:wpg="http://schemas.microsoft.com/office/word/2010/wordprocessingGroup" xmlns:wpi="http://schemas.microsoft.com/office/word/2010/wordprocessingInk" xmlns:wne="http://schemas.microsoft.com/office/word/2006/wordml" xmlns:wps="http://schemas.microsoft.com/office/word/2010/wordprocessingShape" mc:Ignorable="w14 wp14">
+  <w:docDefaults>
+    <w:rPrDefault>
+      <w:rPr>
+        <w:rFonts w:asciiTheme="minorHAnsi" w:eastAsiaTheme="minorEastAsia" w:hAnsiTheme="minorHAnsi" w:cstheme="minorBidi"/>
+        <w:sz w:val="22"/>
+        <w:szCs w:val="22"/>
+        <w:lang w:val="en-US" w:eastAsia="en-US" w:bidi="ar-SA"/>
+      </w:rPr>
+    </w:rPrDefault>
+    <w:pPrDefault>
+      <w:pPr>
+        <w:spacing w:after="200" w:line="276" w:lineRule="auto"/>
+      </w:pPr>
+    </w:pPrDefault>
+  </w:docDefaults>
+  <w:latentStyles w:defLockedState="0" w:defUIPriority="99" w:defSemiHidden="1" w:defUnhideWhenUsed="1" w:defQFormat="0" w:count="267">
+    <w:lsdException w:name="Normal" w:semiHidden="0" w:uiPriority="0" w:unhideWhenUsed="0" w:qFormat="1"/>
+    <w:lsdException w:name="heading 1" w:semiHidden="0" w:uiPriority="9" w:unhideWhenUsed="0" w:qFormat="1"/>
+    <w:lsdException w:name="heading 2" w:uiPriority="9" w:qFormat="1"/>
+    <w:lsdException w:name="heading 3" w:uiPriority="9" w:qFormat="1"/>
+    <w:lsdException w:name="heading 4" w:uiPriority="9" w:qFormat="1"/>
+    <w:lsdException w:name="heading 5" w:uiPriority="9" w:qFormat="1"/>
+    <w:lsdException w:name="heading 6" w:uiPriority="9" w:qFormat="1"/>
+    <w:lsdException w:name="heading 7" w:uiPriority="9" w:qFormat="1"/>
+    <w:lsdException w:name="heading 8" w:uiPriority="9" w:qFormat="1"/>
+    <w:lsdException w:name="heading 9" w:uiPriority="9" w:qFormat="1"/>
+    <w:lsdException w:name="toc 1" w:uiPriority="39"/>
+    <w:lsdException w:name="toc 2" w:uiPriority="39"/>
+    <w:lsdException w:name="toc 3" w:uiPriority="39"/>
+    <w:lsdException w:name="toc 4" w:uiPriority="39"/>
+    <w:lsdException w:name="toc 5" w:uiPriority="39"/>
+    <w:lsdException w:name="toc 6" w:uiPriority="39"/>
+    <w:lsdException w:name="toc 7" w:uiPriority="39"/>
+    <w:lsdException w:name="toc 8" w:uiPriority="39"/>
+    <w:lsdException w:name="toc 9" w:uiPriority="39"/>
+    <w:lsdException w:name="caption" w:uiPriority="35" w:qFormat="1"/>
+    <w:lsdException w:name="Title" w:semiHidden="0" w:uiPriority="10" w:unhideWhenUsed="0" w:qFormat="1"/>
+    <w:lsdException w:name="Default Paragraph Font" w:uiPriority="1"/>
+    <w:lsdException w:name="Subtitle" w:semiHidden="0" w:uiPriority="11" w:unhideWhenUsed="0" w:qFormat="1"/>
+    <w:lsdException w:name="Strong" w:semiHidden="0" w:uiPriority="22" w:unhideWhenUsed="0" w:qFormat="1"/>
+    <w:lsdException w:name="Emphasis" w:semiHidden="0" w:uiPriority="20" w:unhideWhenUsed="0" w:qFormat="1"/>
+    <w:lsdException w:name="Table Grid" w:semiHidden="0" w:uiPriority="59" w:unhideWhenUsed="0"/>
+    <w:lsdException w:name="Placeholder Text" w:unhideWhenUsed="0"/>
+    <w:lsdException w:name="No Spacing" w:semiHidden="0" w:uiPriority="1" w:unhideWhenUsed="0" w:qFormat="1"/>
+    <w:lsdException w:name="Light Shading" w:semiHidden="0" w:uiPriority="60" w:unhideWhenUsed="0"/>
+    <w:lsdException w:name="Light List" w:semiHidden="0" w:uiPriority="61" w:unhideWhenUsed="0"/>
+    <w:lsdException w:name="Light Grid" w:semiHidden="0" w:uiPriority="62" w:unhideWhenUsed="0"/>
+    <w:lsdException w:name="Medium Shading 1" w:semiHidden="0" w:uiPriority="63" w:unhideWhenUsed="0"/>
+    <w:lsdException w:name="Medium Shading 2" w:semiHidden="0" w:uiPriority="64" w:unhideWhenUsed="0"/>
+    <w:lsdException w:name="Medium List 1" w:semiHidden="0" w:uiPriority="65" w:unhideWhenUsed="0"/>
+    <w:lsdException w:name="Medium List 2" w:semiHidden="0" w:uiPriority="66" w:unhideWhenUsed="0"/>
+    <w:lsdException w:name="Medium Grid 1" w:semiHidden="0" w:uiPriority="67" w:unhideWhenUsed="0"/>
+    <w:lsdException w:name="Medium Grid 2" w:semiHidden="0" w:uiPriority="68" w:unhideWhenUsed="0"/>
+    <w:lsdException w:name="Medium Grid 3" w:semiHidden="0" w:uiPriority="69" w:unhideWhenUsed="0"/>
+    <w:lsdException w:name="Dark List" w:semiHidden="0" w:uiPriority="70" w:unhideWhenUsed="0"/>
+    <w:lsdException w:name="Colorful Shading" w:semiHidden="0" w:uiPriority="71" w:unhideWhenUsed="0"/>
+    <w:lsdException w:name="Colorful List" w:semiHidden="0" w:uiPriority="72" w:unhideWhenUsed="0"/>
+    <w:lsdException w:name="Colorful Grid" w:semiHidden="0" w:uiPriority="73" w:unhideWhenUsed="0"/>
+    <w:lsdException w:name="Light Shading Accent 1" w:semiHidden="0" w:uiPriority="60" w:unhideWhenUsed="0"/>
+    <w:lsdException w:name="Light List Accent 1" w:semiHidden="0" w:uiPriority="61" w:unhideWhenUsed="0"/>
+    <w:lsdException w:name="Light Grid Accent 1" w:semiHidden="0" w:uiPriority="62" w:unhideWhenUsed="0"/>
+    <w:lsdException w:name="Medium Shading 1 Accent 1" w:semiHidden="0" w:uiPriority="63" w:unhideWhenUsed="0"/>
+    <w:lsdException w:name="Medium Shading 2 Accent 1" w:semiHidden="0" w:uiPriority="64" w:unhideWhenUsed="0"/>
+    <w:lsdException w:name="Medium List 1 Accent 1" w:semiHidden="0" w:uiPriority="65" w:unhideWhenUsed="0"/>
+    <w:lsdException w:name="Revision" w:unhideWhenUsed="0"/>
+    <w:lsdException w:name="List Paragraph" w:semiHidden="0" w:uiPriority="34" w:unhideWhenUsed="0" w:qFormat="1"/>
+    <w:lsdException w:name="Quote" w:semiHidden="0" w:uiPriority="29" w:unhideWhenUsed="0" w:qFormat="1"/>
+    <w:lsdException w:name="Intense Quote" w:semiHidden="0" w:uiPriority="30" w:unhideWhenUsed="0" w:qFormat="1"/>
+    <w:lsdException w:name="Medium List 2 Accent 1" w:semiHidden="0" w:uiPriority="66" w:unhideWhenUsed="0"/>
+    <w:lsdException w:name="Medium Grid 1 Accent 1" w:semiHidden="0" w:uiPriority="67" w:unhideWhenUsed="0"/>
+    <w:lsdException w:name="Medium Grid 2 Accent 1" w:semiHidden="0" w:uiPriority="68" w:unhideWhenUsed="0"/>
+    <w:lsdException w:name="Medium Grid 3 Accent 1" w:semiHidden="0" w:uiPriority="69" w:unhideWhenUsed="0"/>
+    <w:lsdException w:name="Dark List Accent 1" w:semiHidden="0" w:uiPriority="70" w:unhideWhenUsed="0"/>
+    <w:lsdException w:name="Colorful Shading Accent 1" w:semiHidden="0" w:uiPriority="71" w:unhideWhenUsed="0"/>
+    <w:lsdException w:name="Colorful List Accent 1" w:semiHidden="0" w:uiPriority="72" w:unhideWhenUsed="0"/>
+    <w:lsdException w:name="Colorful Grid Accent 1" w:semiHidden="0" w:uiPriority="73" w:unhideWhenUsed="0"/>
+    <w:lsdException w:name="Light Shading Accent 2" w:semiHidden="0" w:uiPriority="60" w:unhideWhenUsed="0"/>
+    <w:lsdException w:name="Light List Accent 2" w:semiHidden="0" w:uiPriority="61" w:unhideWhenUsed="0"/>
+    <w:lsdException w:name="Light Grid Accent 2" w:semiHidden="0" w:uiPriority="62" w:unhideWhenUsed="0"/>
+    <w:lsdException w:name="Medium Shading 1 Accent 2" w:semiHidden="0" w:uiPriority="63" w:unhideWhenUsed="0"/>
+    <w:lsdException w:name="Medium Shading 2 Accent 2" w:semiHidden="0" w:uiPriority="64" w:unhideWhenUsed="0"/>
+    <w:lsdException w:name="Medium List 1 Accent 2" w:semiHidden="0" w:uiPriority="65" w:unhideWhenUsed="0"/>
+    <w:lsdException w:name="Medium List 2 Accent 2" w:semiHidden="0" w:uiPriority="66" w:unhideWhenUsed="0"/>
+    <w:lsdException w:name="Medium Grid 1 Accent 2" w:semiHidden="0" w:uiPriority="67" w:unhideWhenUsed="0"/>
+    <w:lsdException w:name="Medium Grid 2 Accent 2" w:semiHidden="0" w:uiPriority="68" w:unhideWhenUsed="0"/>
+    <w:lsdException w:name="Medium Grid 3 Accent 2" w:semiHidden="0" w:uiPriority="69" w:unhideWhenUsed="0"/>
+    <w:lsdException w:name="Dark List Accent 2" w:semiHidden="0" w:uiPriority="70" w:unhideWhenUsed="0"/>
+    <w:lsdException w:name="Colorful Shading Accent 2" w:semiHidden="0" w:uiPriority="71" w:unhideWhenUsed="0"/>
+    <w:lsdException w:name="Colorful List Accent 2" w:semiHidden="0" w:uiPriority="72" w:unhideWhenUsed="0"/>
+    <w:lsdException w:name="Colorful Grid Accent 2" w:semiHidden="0" w:uiPriority="73" w:unhideWhenUsed="0"/>
+    <w:lsdException w:name="Light Shading Accent 3" w:semiHidden="0" w:uiPriority="60" w:unhideWhenUsed="0"/>
+    <w:lsdException w:name="Light List Accent 3" w:semiHidden="0" w:uiPriority="61" w:unhideWhenUsed="0"/>
+    <w:lsdException w:name="Light Grid Accent 3" w:semiHidden="0" w:uiPriority="62" w:unhideWhenUsed="0"/>
+    <w:lsdException w:name="Medium Shading 1 Accent 3" w:semiHidden="0" w:uiPriority="63" w:unhideWhenUsed="0"/>
+    <w:lsdException w:name="Medium Shading 2 Accent 3" w:semiHidden="0" w:uiPriority="64" w:unhideWhenUsed="0"/>
+    <w:lsdException w:name="Medium List 1 Accent 3" w:semiHidden="0" w:uiPriority="65" w:unhideWhenUsed="0"/>
+    <w:lsdException w:name="Medium List 2 Accent 3" w:semiHidden="0" w:uiPriority="66" w:unhideWhenUsed="0"/>
+    <w:lsdException w:name="Medium Grid 1 Accent 3" w:semiHidden="0" w:uiPriority="67" w:unhideWhenUsed="0"/>
+    <w:lsdException w:name="Medium Grid 2 Accent 3" w:semiHidden="0" w:uiPriority="68" w:unhideWhenUsed="0"/>
+    <w:lsdException w:name="Medium Grid 3 Accent 3" w:semiHidden="0" w:uiPriority="69" w:unhideWhenUsed="0"/>
+    <w:lsdException w:name="Dark List Accent 3" w:semiHidden="0" w:uiPriority="70" w:unhideWhenUsed="0"/>
+    <w:lsdException w:name="Colorful Shading Accent 3" w:semiHidden="0" w:uiPriority="71" w:unhideWhenUsed="0"/>
+    <w:lsdException w:name="Colorful List Accent 3" w:semiHidden="0" w:uiPriority="72" w:unhideWhenUsed="0"/>
+    <w:lsdException w:name="Colorful Grid Accent 3" w:semiHidden="0" w:uiPriority="73" w:unhideWhenUsed="0"/>
+    <w:lsdException w:name="Light Shading Accent 4" w:semiHidden="0" w:uiPriority="60" w:unhideWhenUsed="0"/>
+    <w:lsdException w:name="Light List Accent 4" w:semiHidden="0" w:uiPriority="61" w:unhideWhenUsed="0"/>
+    <w:lsdException w:name="Light Grid Accent 4" w:semiHidden="0" w:uiPriority="62" w:unhideWhenUsed="0"/>
+    <w:lsdException w:name="Medium Shading 1 Accent 4" w:semiHidden="0" w:uiPriority="63" w:unhideWhenUsed="0"/>
+    <w:lsdException w:name="Medium Shading 2 Accent 4" w:semiHidden="0" w:uiPriority="64" w:unhideWhenUsed="0"/>
+    <w:lsdException w:name="Medium List 1 Accent 4" w:semiHidden="0" w:uiPriority="65" w:unhideWhenUsed="0"/>
+    <w:lsdException w:name="Medium List 2 Accent 4" w:semiHidden="0" w:uiPriority="66" w:unhideWhenUsed="0"/>
+    <w:lsdException w:name="Medium Grid 1 Accent 4" w:semiHidden="0" w:uiPriority="67" w:unhideWhenUsed="0"/>
+    <w:lsdException w:name="Medium Grid 2 Accent 4" w:semiHidden="0" w:uiPriority="68" w:unhideWhenUsed="0"/>
+    <w:lsdException w:name="Medium Grid 3 Accent 4" w:semiHidden="0" w:uiPriority="69" w:unhideWhenUsed="0"/>
+    <w:lsdException w:name="Dark List Accent 4" w:semiHidden="0" w:uiPriority="70" w:unhideWhenUsed="0"/>
+    <w:lsdException w:name="Colorful Shading Accent 4" w:semiHidden="0" w:uiPriority="71" w:unhideWhenUsed="0"/>
+    <w:lsdException w:name="Colorful List Accent 4" w:semiHidden="0" w:uiPriority="72" w:unhideWhenUsed="0"/>
+    <w:lsdException w:name="Colorful Grid Accent 4" w:semiHidden="0" w:uiPriority="73" w:unhideWhenUsed="0"/>
+    <w:lsdException w:name="Light Shading Accent 5" w:semiHidden="0" w:uiPriority="60" w:unhideWhenUsed="0"/>
+    <w:lsdException w:name="Light List Accent 5" w:semiHidden="0" w:uiPriority="61" w:unhideWhenUsed="0"/>
+    <w:lsdException w:name="Light Grid Accent 5" w:semiHidden="0" w:uiPriority="62" w:unhideWhenUsed="0"/>
+    <w:lsdException w:name="Medium Shading 1 Accent 5" w:semiHidden="0" w:uiPriority="63" w:unhideWhenUsed="0"/>
+    <w:lsdException w:name="Medium Shading 2 Accent 5" w:semiHidden="0" w:uiPriority="64" w:unhideWhenUsed="0"/>
+    <w:lsdException w:name="Medium List 1 Accent 5" w:semiHidden="0" w:uiPriority="65" w:unhideWhenUsed="0"/>
+    <w:lsdException w:name="Medium List 2 Accent 5" w:semiHidden="0" w:uiPriority="66" w:unhideWhenUsed="0"/>
+    <w:lsdException w:name="Medium Grid 1 Accent 5" w:semiHidden="0" w:uiPriority="67" w:unhideWhenUsed="0"/>
+    <w:lsdException w:name="Medium Grid 2 Accent 5" w:semiHidden="0" w:uiPriority="68" w:unhideWhenUsed="0"/>
+    <w:lsdException w:name="Medium Grid 3 Accent 5" w:semiHidden="0" w:uiPriority="69" w:unhideWhenUsed="0"/>
+    <w:lsdException w:name="Dark List Accent 5" w:semiHidden="0" w:uiPriority="70" w:unhideWhenUsed="0"/>
+    <w:lsdException w:name="Colorful Shading Accent 5" w:semiHidden="0" w:uiPriority="71" w:unhideWhenUsed="0"/>
+    <w:lsdException w:name="Colorful List Accent 5" w:semiHidden="0" w:uiPriority="72" w:unhideWhenUsed="0"/>
+    <w:lsdException w:name="Colorful Grid Accent 5" w:semiHidden="0" w:uiPriority="73" w:unhideWhenUsed="0"/>
+    <w:lsdException w:name="Light Shading Accent 6" w:semiHidden="0" w:uiPriority="60" w:unhideWhenUsed="0"/>
+    <w:lsdException w:name="Light List Accent 6" w:semiHidden="0" w:uiPriority="61" w:unhideWhenUsed="0"/>
+    <w:lsdException w:name="Light Grid Accent 6" w:semiHidden="0" w:uiPriority="62" w:unhideWhenUsed="0"/>
+    <w:lsdException w:name="Medium Shading 1 Accent 6" w:semiHidden="0" w:uiPriority="63" w:unhideWhenUsed="0"/>
+    <w:lsdException w:name="Medium Shading 2 Accent 6" w:semiHidden="0" w:uiPriority="64" w:unhideWhenUsed="0"/>
+    <w:lsdException w:name="Medium List 1 Accent 6" w:semiHidden="0" w:uiPriority="65" w:unhideWhenUsed="0"/>
+    <w:lsdException w:name="Medium List 2 Accent 6" w:semiHidden="0" w:uiPriority="66" w:unhideWhenUsed="0"/>
+    <w:lsdException w:name="Medium Grid 1 Accent 6" w:semiHidden="0" w:uiPriority="67" w:unhideWhenUsed="0"/>
+    <w:lsdException w:name="Medium Grid 2 Accent 6" w:semiHidden="0" w:uiPriority="68" w:unhideWhenUsed="0"/>
+    <w:lsdException w:name="Medium Grid 3 Accent 6" w:semiHidden="0" w:uiPriority="69" w:unhideWhenUsed="0"/>
+    <w:lsdException w:name="Dark List Accent 6" w:semiHidden="0" w:uiPriority="70" w:unhideWhenUsed="0"/>
+    <w:lsdException w:name="Colorful Shading Accent 6" w:semiHidden="0" w:uiPriority="71" w:unhideWhenUsed="0"/>
+    <w:lsdException w:name="Colorful List Accent 6" w:semiHidden="0" w:uiPriority="72" w:unhideWhenUsed="0"/>
+    <w:lsdException w:name="Colorful Grid Accent 6" w:semiHidden="0" w:uiPriority="73" w:unhideWhenUsed="0"/>
+    <w:lsdException w:name="Subtle Emphasis" w:semiHidden="0" w:uiPriority="19" w:unhideWhenUsed="0" w:qFormat="1"/>
+    <w:lsdException w:name="Intense Emphasis" w:semiHidden="0" w:uiPriority="21" w:unhideWhenUsed="0" w:qFormat="1"/>
+    <w:lsdException w:name="Subtle Reference" w:semiHidden="0" w:uiPriority="31" w:unhideWhenUsed="0" w:qFormat="1"/>
+    <w:lsdException w:name="Intense Reference" w:semiHidden="0" w:uiPriority="32" w:unhideWhenUsed="0" w:qFormat="1"/>
+    <w:lsdException w:name="Book Title" w:semiHidden="0" w:uiPriority="33" w:unhideWhenUsed="0" w:qFormat="1"/>
+    <w:lsdException w:name="Bibliography" w:uiPriority="37"/>
+    <w:lsdException w:name="TOC Heading" w:uiPriority="39" w:qFormat="1"/>
+  </w:latentStyles>
+  <w:style w:type="paragraph" w:default="1" w:styleId="Normal">
+    <w:name w:val="Normal"/>
+    <w:qFormat/>
+  </w:style>
+  <w:style w:type="character" w:default="1" w:styleId="DefaultParagraphFont">
+    <w:name w:val="Default Paragraph Font"/>
+    <w:uiPriority w:val="1"/>
+    <w:semiHidden/>
+    <w:unhideWhenUsed/>
+  </w:style>
+  <w:style w:type="table" w:default="1" w:styleId="TableNormal">
+    <w:name w:val="Normal Table"/>
+    <w:uiPriority w:val="99"/>
+    <w:semiHidden/>
+    <w:unhideWhenUsed/>
+    <w:tblPr>
+      <w:tblInd w:w="0" w:type="dxa"/>
+      <w:tblCellMar>
+        <w:top w:w="0" w:type="dxa"/>
+        <w:left w:w="108" w:type="dxa"/>
+        <w:bottom w:w="0" w:type="dxa"/>
+        <w:right w:w="108" w:type="dxa"/>
+      </w:tblCellMar>
+    </w:tblPr>
+  </w:style>
+  <w:style w:type="numbering" w:default="1" w:styleId="NoList">
+    <w:name w:val="No List"/>
+    <w:uiPriority w:val="99"/>
+    <w:semiHidden/>
+    <w:unhideWhenUsed/>
   </w:style>
 </w:styles>
 </file>

</xml_diff>

<commit_message>
Refactor implementation to use DOMDocument instead of SimpleXml
</commit_message>
<xml_diff>
--- a/tests/PhpWord/_files/templates/clone-delete-block.docx
+++ b/tests/PhpWord/_files/templates/clone-delete-block.docx
@@ -31,6 +31,144 @@
       <w:r>
         <w:rPr/>
         <w:t xml:space="preserve"> of read/write capabilites of PHP Word. The text in red should be changed when writing.</w:t>
+      </w:r>
+    </w:p>
+    <w:p>
+      <w:pPr>
+        <w:pStyle w:val="Normal"/>
+        <w:rPr/>
+      </w:pPr>
+      <w:r>
+        <w:rPr/>
+        <w:t>${REPLACEME}</w:t>
+      </w:r>
+    </w:p>
+    <w:p>
+      <w:pPr>
+        <w:pStyle w:val="Normal"/>
+        <w:rPr/>
+      </w:pPr>
+      <w:r>
+        <w:rPr/>
+        <w:t>REPLACE ME!</w:t>
+      </w:r>
+    </w:p>
+    <w:p>
+      <w:pPr>
+        <w:pStyle w:val="Normal"/>
+        <w:rPr/>
+      </w:pPr>
+      <w:r>
+        <w:rPr/>
+        <w:t>${/REPLACEME}</w:t>
+      </w:r>
+    </w:p>
+    <w:p>
+      <w:pPr>
+        <w:pStyle w:val="Normal"/>
+        <w:rPr/>
+      </w:pPr>
+      <w:r>
+        <w:rPr/>
+        <w:t>${</w:t>
+      </w:r>
+      <w:r>
+        <w:rPr/>
+        <w:t>CLONE</w:t>
+      </w:r>
+      <w:r>
+        <w:rPr/>
+        <w:t>ME}</w:t>
+      </w:r>
+    </w:p>
+    <w:p>
+      <w:pPr>
+        <w:pStyle w:val="Normal"/>
+        <w:rPr/>
+      </w:pPr>
+      <w:r>
+        <w:rPr/>
+        <w:t>Clone me three times!</w:t>
+      </w:r>
+    </w:p>
+    <w:p>
+      <w:pPr>
+        <w:pStyle w:val="Normal"/>
+        <w:rPr/>
+      </w:pPr>
+      <w:r>
+        <w:rPr/>
+        <w:t>${/</w:t>
+      </w:r>
+      <w:r>
+        <w:rPr/>
+        <w:t>CLONE</w:t>
+      </w:r>
+      <w:r>
+        <w:rPr/>
+        <w:t>ME}</w:t>
+      </w:r>
+    </w:p>
+    <w:p>
+      <w:pPr>
+        <w:pStyle w:val="Normal"/>
+        <w:rPr/>
+      </w:pPr>
+      <w:r>
+        <w:rPr/>
+        <w:t>${</w:t>
+      </w:r>
+      <w:r>
+        <w:rPr/>
+        <w:t>CLONE</w:t>
+      </w:r>
+      <w:r>
+        <w:rPr/>
+        <w:t>ME</w:t>
+      </w:r>
+      <w:r>
+        <w:rPr/>
+        <w:t>ONCE</w:t>
+      </w:r>
+      <w:r>
+        <w:rPr/>
+        <w:t>}</w:t>
+      </w:r>
+    </w:p>
+    <w:p>
+      <w:pPr>
+        <w:pStyle w:val="Normal"/>
+        <w:rPr/>
+      </w:pPr>
+      <w:r>
+        <w:rPr/>
+        <w:t>Clone me once!</w:t>
+      </w:r>
+    </w:p>
+    <w:p>
+      <w:pPr>
+        <w:pStyle w:val="Normal"/>
+        <w:rPr/>
+      </w:pPr>
+      <w:r>
+        <w:rPr/>
+        <w:t>${/</w:t>
+      </w:r>
+      <w:r>
+        <w:rPr/>
+        <w:t>CLONE</w:t>
+      </w:r>
+      <w:r>
+        <w:rPr/>
+        <w:t>ME</w:t>
+      </w:r>
+      <w:r>
+        <w:rPr/>
+        <w:t>ONCE</w:t>
+      </w:r>
+      <w:r>
+        <w:rPr/>
+        <w:t>}</w:t>
       </w:r>
     </w:p>
     <w:p>
@@ -46,12 +184,7 @@
         </w:rPr>
       </w:pPr>
       <w:r>
-        <w:rPr>
-          <w:b w:val="false"/>
-          <w:bCs w:val="false"/>
-          <w:i w:val="false"/>
-          <w:iCs w:val="false"/>
-        </w:rPr>
+        <w:rPr/>
         <w:t>${DELETEME}</w:t>
       </w:r>
     </w:p>
@@ -84,107 +217,87 @@
       </w:pPr>
       <w:r>
         <w:rPr/>
-        <w:t>${CLONEME}</w:t>
-      </w:r>
-    </w:p>
-    <w:p>
-      <w:pPr>
-        <w:pStyle w:val="Normal"/>
-        <w:rPr/>
-      </w:pPr>
-      <w:r>
-        <w:rPr/>
-        <w:t xml:space="preserve">PHPWord can apply font formats such as </w:t>
-      </w:r>
-      <w:r>
-        <w:rPr>
-          <w:b/>
-        </w:rPr>
-        <w:t>bold</w:t>
-      </w:r>
-      <w:r>
-        <w:rPr/>
-        <w:t xml:space="preserve">, </w:t>
-      </w:r>
-      <w:r>
-        <w:rPr>
-          <w:i/>
-        </w:rPr>
-        <w:t>italics</w:t>
-      </w:r>
-      <w:r>
-        <w:rPr/>
-        <w:t xml:space="preserve">, </w:t>
-      </w:r>
-      <w:r>
-        <w:rPr>
-          <w:color w:val="00B050"/>
-        </w:rPr>
-        <w:t>color</w:t>
-      </w:r>
-      <w:r>
-        <w:rPr/>
-        <w:t xml:space="preserve">, </w:t>
-      </w:r>
-      <w:r>
-        <w:rPr>
-          <w:u w:val="dash"/>
-        </w:rPr>
-        <w:t>underline</w:t>
-      </w:r>
-      <w:r>
-        <w:rPr/>
-        <w:t xml:space="preserve">, </w:t>
-      </w:r>
-      <w:r>
-        <w:rPr>
-          <w:strike/>
-        </w:rPr>
-        <w:t>strikethrough</w:t>
-      </w:r>
-      <w:r>
-        <w:rPr/>
-        <w:t xml:space="preserve">, </w:t>
-      </w:r>
-      <w:r>
-        <w:rPr>
-          <w:vertAlign w:val="subscript"/>
-        </w:rPr>
-        <w:t>subscript</w:t>
-      </w:r>
-      <w:r>
-        <w:rPr/>
-        <w:t xml:space="preserve">, </w:t>
-      </w:r>
-      <w:r>
-        <w:rPr>
-          <w:vertAlign w:val="superscript"/>
-        </w:rPr>
-        <w:t>superscript</w:t>
-      </w:r>
-      <w:r>
-        <w:rPr/>
-        <w:t xml:space="preserve">, or </w:t>
-      </w:r>
-      <w:r>
-        <w:rPr>
-          <w:highlight w:val="yellow"/>
-        </w:rPr>
-        <w:t>highlighted</w:t>
-      </w:r>
-      <w:r>
-        <w:rPr/>
-        <w:t>. You may also notice that there’s one text break (empty paragraph) before this one that can be created also by PHPWord.</w:t>
-      </w:r>
-    </w:p>
-    <w:p>
-      <w:pPr>
-        <w:pStyle w:val="Normal"/>
-        <w:rPr/>
-      </w:pPr>
-      <w:r>
-        <w:rPr/>
-        <w:t>${/CLONEME}</w:t>
+        <w:t>B</w:t>
+      </w:r>
+    </w:p>
+    <w:p>
+      <w:pPr>
+        <w:pStyle w:val="Normal"/>
+        <w:rPr/>
+      </w:pPr>
+      <w:r>
+        <w:rPr/>
+        <w:t>${DELETEME}</w:t>
+      </w:r>
+    </w:p>
+    <w:p>
+      <w:pPr>
+        <w:pStyle w:val="Normal"/>
+        <w:rPr/>
+      </w:pPr>
+      <w:r>
+        <w:rPr/>
+        <w:t>111111111</w:t>
+      </w:r>
+    </w:p>
+    <w:p>
+      <w:pPr>
+        <w:pStyle w:val="Normal"/>
+        <w:rPr/>
+      </w:pPr>
+      <w:r>
+        <w:rPr/>
+        <w:t>${/DELETEME}</w:t>
+      </w:r>
+    </w:p>
+    <w:p>
+      <w:pPr>
+        <w:pStyle w:val="Normal"/>
+        <w:rPr/>
+      </w:pPr>
+      <w:r>
+        <w:rPr/>
+        <w:t>C</w:t>
+      </w:r>
+    </w:p>
+    <w:p>
+      <w:pPr>
+        <w:pStyle w:val="Normal"/>
+        <w:rPr/>
+      </w:pPr>
+      <w:r>
+        <w:rPr/>
+        <w:t>${DELETEME}</w:t>
+      </w:r>
+    </w:p>
+    <w:p>
+      <w:pPr>
+        <w:pStyle w:val="Normal"/>
+        <w:rPr/>
+      </w:pPr>
+      <w:r>
+        <w:rPr/>
+        <w:t>2222222222.</w:t>
+      </w:r>
+    </w:p>
+    <w:p>
+      <w:pPr>
+        <w:pStyle w:val="Normal"/>
+        <w:rPr/>
+      </w:pPr>
+      <w:r>
+        <w:rPr/>
+        <w:t>${/DELETEME}</w:t>
+      </w:r>
+    </w:p>
+    <w:p>
+      <w:pPr>
+        <w:pStyle w:val="Normal"/>
+        <w:rPr/>
+      </w:pPr>
+      <w:r>
+        <w:rPr/>
+        <w:t>D</w:t>
       </w:r>
     </w:p>
     <w:p>
@@ -226,192 +339,104 @@
     <w:p>
       <w:pPr>
         <w:pStyle w:val="Normal"/>
-        <w:keepNext w:val="true"/>
-        <w:keepLines/>
-        <w:widowControl w:val="false"/>
-        <w:spacing w:lineRule="auto" w:line="360" w:before="360" w:after="240"/>
-        <w:jc w:val="both"/>
-        <w:rPr/>
-      </w:pPr>
-      <w:r>
-        <w:rPr/>
-        <w:t>PHPWord can also format paragraph such as this justified, 12pt before and 12pt after with 1.5 lines spacing paragraph. This formatting can be applied inline or using predefined style as we use to do in Word.</w:t>
-      </w:r>
-    </w:p>
-    <w:p>
-      <w:pPr>
-        <w:sectPr>
-          <w:type w:val="nextPage"/>
-          <w:pgSz w:w="11906" w:h="16838"/>
-          <w:pgMar w:left="1418" w:right="1418" w:header="0" w:top="1418" w:footer="0" w:bottom="1134" w:gutter="0"/>
-          <w:pgNumType w:fmt="decimal"/>
-          <w:formProt w:val="false"/>
-          <w:textDirection w:val="lrTb"/>
-          <w:docGrid w:type="default" w:linePitch="100" w:charSpace="8192"/>
-        </w:sectPr>
-      </w:pPr>
-    </w:p>
-    <w:p>
-      <w:pPr>
-        <w:pStyle w:val="Normal"/>
-        <w:rPr/>
-      </w:pPr>
-      <w:r>
-        <w:rPr/>
-        <w:t>PHPWord can also create multicolumn paragraph which is treated as a new section with continous break type. We can define either the number of columns or spacing between the columns.</w:t>
-      </w:r>
-    </w:p>
-    <w:p>
-      <w:pPr>
-        <w:sectPr>
-          <w:type w:val="continuous"/>
-          <w:pgSz w:w="11906" w:h="16838"/>
-          <w:pgMar w:left="1418" w:right="1418" w:header="0" w:top="1418" w:footer="0" w:bottom="1134" w:gutter="0"/>
-          <w:cols w:num="2" w:space="720" w:equalWidth="true" w:sep="false"/>
-          <w:formProt w:val="false"/>
-          <w:textDirection w:val="lrTb"/>
-          <w:docGrid w:type="default" w:linePitch="100" w:charSpace="8192"/>
-        </w:sectPr>
-      </w:pPr>
-    </w:p>
-    <w:p>
-      <w:pPr>
-        <w:pStyle w:val="Normal"/>
-        <w:rPr/>
-      </w:pPr>
-      <w:r>
-        <w:rPr/>
-      </w:r>
-    </w:p>
-    <w:p>
-      <w:pPr>
-        <w:pStyle w:val="Normal"/>
-        <w:rPr/>
-      </w:pPr>
-      <w:r>
-        <w:rPr/>
-        <w:t>PHPWord can create bulleted lists …</w:t>
-      </w:r>
-    </w:p>
-    <w:p>
-      <w:pPr>
-        <w:pStyle w:val="Normal"/>
-        <w:numPr>
-          <w:ilvl w:val="0"/>
-          <w:numId w:val="1"/>
-        </w:numPr>
-        <w:rPr/>
-      </w:pPr>
-      <w:r>
-        <w:rPr/>
-        <w:t>Point 1</w:t>
-      </w:r>
-    </w:p>
-    <w:p>
-      <w:pPr>
-        <w:pStyle w:val="Normal"/>
-        <w:numPr>
-          <w:ilvl w:val="0"/>
-          <w:numId w:val="1"/>
-        </w:numPr>
-        <w:rPr/>
-      </w:pPr>
-      <w:r>
-        <w:rPr/>
-        <w:t>Point 2</w:t>
-      </w:r>
-    </w:p>
-    <w:p>
-      <w:pPr>
-        <w:pStyle w:val="Normal"/>
-        <w:rPr/>
-      </w:pPr>
-      <w:r>
-        <w:rPr/>
-        <w:t xml:space="preserve">… </w:t>
-      </w:r>
-      <w:r>
-        <w:rPr/>
-        <w:t>and numbered lists too.</w:t>
-      </w:r>
-    </w:p>
-    <w:p>
-      <w:pPr>
-        <w:pStyle w:val="Normal"/>
-        <w:numPr>
-          <w:ilvl w:val="0"/>
-          <w:numId w:val="2"/>
-        </w:numPr>
-        <w:rPr/>
-      </w:pPr>
-      <w:r>
-        <w:rPr/>
-        <w:t>One</w:t>
-      </w:r>
-    </w:p>
-    <w:p>
-      <w:pPr>
-        <w:pStyle w:val="Normal"/>
-        <w:numPr>
-          <w:ilvl w:val="0"/>
-          <w:numId w:val="2"/>
-        </w:numPr>
-        <w:rPr/>
-      </w:pPr>
-      <w:r>
-        <w:rPr/>
-        <w:t>Two</w:t>
-      </w:r>
-    </w:p>
-    <w:p>
-      <w:pPr>
-        <w:pStyle w:val="Normal"/>
-        <w:numPr>
-          <w:ilvl w:val="0"/>
-          <w:numId w:val="2"/>
-        </w:numPr>
-        <w:rPr/>
-      </w:pPr>
-      <w:r>
-        <w:rPr/>
-        <w:t>Three</w:t>
-      </w:r>
-    </w:p>
-    <w:p>
-      <w:pPr>
-        <w:pStyle w:val="Normal"/>
-        <w:rPr/>
-      </w:pPr>
-      <w:r>
-        <w:rPr/>
-        <w:t>Tables are also easy to be made by using PHPWord.</w:t>
-      </w:r>
-    </w:p>
-    <w:p>
-      <w:pPr>
-        <w:pStyle w:val="Normal"/>
-        <w:rPr/>
-      </w:pPr>
-      <w:r>
-        <w:rPr/>
-        <w:t>PHPWord can insert images in your documents.</w:t>
-      </w:r>
-    </w:p>
-    <w:p>
-      <w:pPr>
-        <w:pStyle w:val="Normal"/>
-        <w:widowControl/>
-        <w:bidi w:val="0"/>
-        <w:spacing w:lineRule="auto" w:line="259" w:before="0" w:after="160"/>
-        <w:jc w:val="left"/>
-        <w:rPr/>
-      </w:pPr>
-      <w:r>
-        <w:rPr/>
+        <w:rPr/>
+      </w:pPr>
+      <w:r>
+        <w:rPr/>
+        <w:t>E</w:t>
+      </w:r>
+    </w:p>
+    <w:p>
+      <w:pPr>
+        <w:pStyle w:val="Normal"/>
+        <w:rPr/>
+      </w:pPr>
+      <w:r>
+        <w:rPr/>
+        <w:t>${DELETEME}</w:t>
+      </w:r>
+    </w:p>
+    <w:p>
+      <w:pPr>
+        <w:pStyle w:val="Normal"/>
+        <w:rPr/>
+      </w:pPr>
+      <w:bookmarkStart w:id="2" w:name="_GoBack2"/>
+      <w:bookmarkEnd w:id="2"/>
+      <w:r>
+        <w:rPr/>
+        <w:t>This should be deleted.adfsdfsd</w:t>
+      </w:r>
+    </w:p>
+    <w:p>
+      <w:pPr>
+        <w:pStyle w:val="Normal"/>
+        <w:rPr/>
+      </w:pPr>
+      <w:r>
+        <w:rPr/>
+        <w:t>${/DELETEME}</w:t>
+      </w:r>
+    </w:p>
+    <w:p>
+      <w:pPr>
+        <w:pStyle w:val="Normal"/>
+        <w:rPr/>
+      </w:pPr>
+      <w:r>
+        <w:rPr/>
+        <w:t>F</w:t>
+      </w:r>
+    </w:p>
+    <w:p>
+      <w:pPr>
+        <w:pStyle w:val="Normal"/>
+        <w:rPr/>
+      </w:pPr>
+      <w:r>
+        <w:rPr/>
+        <w:t>${</w:t>
+      </w:r>
+      <w:r>
+        <w:rPr/>
+        <w:t>CLONE</w:t>
+      </w:r>
+      <w:r>
+        <w:rPr/>
+        <w:t>ME}</w:t>
+      </w:r>
+    </w:p>
+    <w:p>
+      <w:pPr>
+        <w:pStyle w:val="Normal"/>
+        <w:rPr/>
+      </w:pPr>
+      <w:r>
+        <w:rPr/>
+        <w:t>Clone me too!</w:t>
+      </w:r>
+    </w:p>
+    <w:p>
+      <w:pPr>
+        <w:pStyle w:val="Normal"/>
+        <w:spacing w:before="0" w:after="160"/>
+        <w:rPr/>
+      </w:pPr>
+      <w:r>
+        <w:rPr/>
+        <w:t>${/</w:t>
+      </w:r>
+      <w:r>
+        <w:rPr/>
+        <w:t>CLONE</w:t>
+      </w:r>
+      <w:r>
+        <w:rPr/>
+        <w:t>ME}</w:t>
       </w:r>
     </w:p>
     <w:sectPr>
-      <w:type w:val="continuous"/>
+      <w:type w:val="nextPage"/>
       <w:pgSz w:w="11906" w:h="16838"/>
       <w:pgMar w:left="1418" w:right="1418" w:header="0" w:top="1418" w:footer="0" w:bottom="1134" w:gutter="0"/>
       <w:pgNumType w:fmt="decimal"/>
@@ -421,314 +446,6 @@
     </w:sectPr>
   </w:body>
 </w:document>
-</file>
-
-<file path=word/numbering.xml><?xml version="1.0" encoding="utf-8"?>
-<w:numbering xmlns:w="http://schemas.openxmlformats.org/wordprocessingml/2006/main" xmlns:o="urn:schemas-microsoft-com:office:office" xmlns:r="http://schemas.openxmlformats.org/officeDocument/2006/relationships" xmlns:v="urn:schemas-microsoft-com:vml">
-  <w:abstractNum w:abstractNumId="1">
-    <w:lvl w:ilvl="0">
-      <w:start w:val="1"/>
-      <w:numFmt w:val="bullet"/>
-      <w:lvlText w:val=""/>
-      <w:lvlJc w:val="left"/>
-      <w:pPr>
-        <w:ind w:left="720" w:hanging="360"/>
-      </w:pPr>
-      <w:rPr>
-        <w:rFonts w:ascii="Symbol" w:hAnsi="Symbol" w:cs="Symbol" w:hint="default"/>
-        <w:rFonts w:cs="Symbol"/>
-      </w:rPr>
-    </w:lvl>
-    <w:lvl w:ilvl="1">
-      <w:start w:val="1"/>
-      <w:numFmt w:val="bullet"/>
-      <w:lvlText w:val="o"/>
-      <w:lvlJc w:val="left"/>
-      <w:pPr>
-        <w:ind w:left="1440" w:hanging="360"/>
-      </w:pPr>
-      <w:rPr>
-        <w:rFonts w:ascii="Courier New" w:hAnsi="Courier New" w:cs="Courier New" w:hint="default"/>
-        <w:rFonts w:cs="Courier New"/>
-      </w:rPr>
-    </w:lvl>
-    <w:lvl w:ilvl="2">
-      <w:start w:val="1"/>
-      <w:numFmt w:val="bullet"/>
-      <w:lvlText w:val=""/>
-      <w:lvlJc w:val="left"/>
-      <w:pPr>
-        <w:ind w:left="2160" w:hanging="360"/>
-      </w:pPr>
-      <w:rPr>
-        <w:rFonts w:ascii="Wingdings" w:hAnsi="Wingdings" w:cs="Wingdings" w:hint="default"/>
-        <w:rFonts w:cs="Wingdings"/>
-      </w:rPr>
-    </w:lvl>
-    <w:lvl w:ilvl="3">
-      <w:start w:val="1"/>
-      <w:numFmt w:val="bullet"/>
-      <w:lvlText w:val=""/>
-      <w:lvlJc w:val="left"/>
-      <w:pPr>
-        <w:ind w:left="2880" w:hanging="360"/>
-      </w:pPr>
-      <w:rPr>
-        <w:rFonts w:ascii="Symbol" w:hAnsi="Symbol" w:cs="Symbol" w:hint="default"/>
-        <w:rFonts w:cs="Symbol"/>
-      </w:rPr>
-    </w:lvl>
-    <w:lvl w:ilvl="4">
-      <w:start w:val="1"/>
-      <w:numFmt w:val="bullet"/>
-      <w:lvlText w:val="o"/>
-      <w:lvlJc w:val="left"/>
-      <w:pPr>
-        <w:ind w:left="3600" w:hanging="360"/>
-      </w:pPr>
-      <w:rPr>
-        <w:rFonts w:ascii="Courier New" w:hAnsi="Courier New" w:cs="Courier New" w:hint="default"/>
-        <w:rFonts w:cs="Courier New"/>
-      </w:rPr>
-    </w:lvl>
-    <w:lvl w:ilvl="5">
-      <w:start w:val="1"/>
-      <w:numFmt w:val="bullet"/>
-      <w:lvlText w:val=""/>
-      <w:lvlJc w:val="left"/>
-      <w:pPr>
-        <w:ind w:left="4320" w:hanging="360"/>
-      </w:pPr>
-      <w:rPr>
-        <w:rFonts w:ascii="Wingdings" w:hAnsi="Wingdings" w:cs="Wingdings" w:hint="default"/>
-        <w:rFonts w:cs="Wingdings"/>
-      </w:rPr>
-    </w:lvl>
-    <w:lvl w:ilvl="6">
-      <w:start w:val="1"/>
-      <w:numFmt w:val="bullet"/>
-      <w:lvlText w:val=""/>
-      <w:lvlJc w:val="left"/>
-      <w:pPr>
-        <w:ind w:left="5040" w:hanging="360"/>
-      </w:pPr>
-      <w:rPr>
-        <w:rFonts w:ascii="Symbol" w:hAnsi="Symbol" w:cs="Symbol" w:hint="default"/>
-        <w:rFonts w:cs="Symbol"/>
-      </w:rPr>
-    </w:lvl>
-    <w:lvl w:ilvl="7">
-      <w:start w:val="1"/>
-      <w:numFmt w:val="bullet"/>
-      <w:lvlText w:val="o"/>
-      <w:lvlJc w:val="left"/>
-      <w:pPr>
-        <w:ind w:left="5760" w:hanging="360"/>
-      </w:pPr>
-      <w:rPr>
-        <w:rFonts w:ascii="Courier New" w:hAnsi="Courier New" w:cs="Courier New" w:hint="default"/>
-        <w:rFonts w:cs="Courier New"/>
-      </w:rPr>
-    </w:lvl>
-    <w:lvl w:ilvl="8">
-      <w:start w:val="1"/>
-      <w:numFmt w:val="bullet"/>
-      <w:lvlText w:val=""/>
-      <w:lvlJc w:val="left"/>
-      <w:pPr>
-        <w:ind w:left="6480" w:hanging="360"/>
-      </w:pPr>
-      <w:rPr>
-        <w:rFonts w:ascii="Wingdings" w:hAnsi="Wingdings" w:cs="Wingdings" w:hint="default"/>
-        <w:rFonts w:cs="Wingdings"/>
-      </w:rPr>
-    </w:lvl>
-  </w:abstractNum>
-  <w:abstractNum w:abstractNumId="2">
-    <w:lvl w:ilvl="0">
-      <w:start w:val="1"/>
-      <w:numFmt w:val="decimal"/>
-      <w:lvlText w:val="%1."/>
-      <w:lvlJc w:val="left"/>
-      <w:pPr>
-        <w:ind w:left="720" w:hanging="360"/>
-      </w:pPr>
-    </w:lvl>
-    <w:lvl w:ilvl="1">
-      <w:start w:val="1"/>
-      <w:numFmt w:val="lowerLetter"/>
-      <w:lvlText w:val="%2."/>
-      <w:lvlJc w:val="left"/>
-      <w:pPr>
-        <w:ind w:left="1440" w:hanging="360"/>
-      </w:pPr>
-    </w:lvl>
-    <w:lvl w:ilvl="2">
-      <w:start w:val="1"/>
-      <w:numFmt w:val="lowerRoman"/>
-      <w:lvlText w:val="%3."/>
-      <w:lvlJc w:val="right"/>
-      <w:pPr>
-        <w:ind w:left="2160" w:hanging="180"/>
-      </w:pPr>
-    </w:lvl>
-    <w:lvl w:ilvl="3">
-      <w:start w:val="1"/>
-      <w:numFmt w:val="decimal"/>
-      <w:lvlText w:val="%4."/>
-      <w:lvlJc w:val="left"/>
-      <w:pPr>
-        <w:ind w:left="2880" w:hanging="360"/>
-      </w:pPr>
-    </w:lvl>
-    <w:lvl w:ilvl="4">
-      <w:start w:val="1"/>
-      <w:numFmt w:val="lowerLetter"/>
-      <w:lvlText w:val="%5."/>
-      <w:lvlJc w:val="left"/>
-      <w:pPr>
-        <w:ind w:left="3600" w:hanging="360"/>
-      </w:pPr>
-    </w:lvl>
-    <w:lvl w:ilvl="5">
-      <w:start w:val="1"/>
-      <w:numFmt w:val="lowerRoman"/>
-      <w:lvlText w:val="%6."/>
-      <w:lvlJc w:val="right"/>
-      <w:pPr>
-        <w:ind w:left="4320" w:hanging="180"/>
-      </w:pPr>
-    </w:lvl>
-    <w:lvl w:ilvl="6">
-      <w:start w:val="1"/>
-      <w:numFmt w:val="decimal"/>
-      <w:lvlText w:val="%7."/>
-      <w:lvlJc w:val="left"/>
-      <w:pPr>
-        <w:ind w:left="5040" w:hanging="360"/>
-      </w:pPr>
-    </w:lvl>
-    <w:lvl w:ilvl="7">
-      <w:start w:val="1"/>
-      <w:numFmt w:val="lowerLetter"/>
-      <w:lvlText w:val="%8."/>
-      <w:lvlJc w:val="left"/>
-      <w:pPr>
-        <w:ind w:left="5760" w:hanging="360"/>
-      </w:pPr>
-    </w:lvl>
-    <w:lvl w:ilvl="8">
-      <w:start w:val="1"/>
-      <w:numFmt w:val="lowerRoman"/>
-      <w:lvlText w:val="%9."/>
-      <w:lvlJc w:val="right"/>
-      <w:pPr>
-        <w:ind w:left="6480" w:hanging="180"/>
-      </w:pPr>
-    </w:lvl>
-  </w:abstractNum>
-  <w:abstractNum w:abstractNumId="3">
-    <w:lvl w:ilvl="0">
-      <w:start w:val="1"/>
-      <w:numFmt w:val="none"/>
-      <w:suff w:val="nothing"/>
-      <w:lvlText w:val=""/>
-      <w:lvlJc w:val="left"/>
-      <w:pPr>
-        <w:ind w:left="0" w:hanging="0"/>
-      </w:pPr>
-    </w:lvl>
-    <w:lvl w:ilvl="1">
-      <w:start w:val="1"/>
-      <w:numFmt w:val="none"/>
-      <w:suff w:val="nothing"/>
-      <w:lvlText w:val=""/>
-      <w:lvlJc w:val="left"/>
-      <w:pPr>
-        <w:ind w:left="0" w:hanging="0"/>
-      </w:pPr>
-    </w:lvl>
-    <w:lvl w:ilvl="2">
-      <w:start w:val="1"/>
-      <w:numFmt w:val="none"/>
-      <w:suff w:val="nothing"/>
-      <w:lvlText w:val=""/>
-      <w:lvlJc w:val="left"/>
-      <w:pPr>
-        <w:ind w:left="0" w:hanging="0"/>
-      </w:pPr>
-    </w:lvl>
-    <w:lvl w:ilvl="3">
-      <w:start w:val="1"/>
-      <w:numFmt w:val="none"/>
-      <w:suff w:val="nothing"/>
-      <w:lvlText w:val=""/>
-      <w:lvlJc w:val="left"/>
-      <w:pPr>
-        <w:ind w:left="0" w:hanging="0"/>
-      </w:pPr>
-    </w:lvl>
-    <w:lvl w:ilvl="4">
-      <w:start w:val="1"/>
-      <w:numFmt w:val="none"/>
-      <w:suff w:val="nothing"/>
-      <w:lvlText w:val=""/>
-      <w:lvlJc w:val="left"/>
-      <w:pPr>
-        <w:ind w:left="0" w:hanging="0"/>
-      </w:pPr>
-    </w:lvl>
-    <w:lvl w:ilvl="5">
-      <w:start w:val="1"/>
-      <w:numFmt w:val="none"/>
-      <w:suff w:val="nothing"/>
-      <w:lvlText w:val=""/>
-      <w:lvlJc w:val="left"/>
-      <w:pPr>
-        <w:ind w:left="0" w:hanging="0"/>
-      </w:pPr>
-    </w:lvl>
-    <w:lvl w:ilvl="6">
-      <w:start w:val="1"/>
-      <w:numFmt w:val="none"/>
-      <w:suff w:val="nothing"/>
-      <w:lvlText w:val=""/>
-      <w:lvlJc w:val="left"/>
-      <w:pPr>
-        <w:ind w:left="0" w:hanging="0"/>
-      </w:pPr>
-    </w:lvl>
-    <w:lvl w:ilvl="7">
-      <w:start w:val="1"/>
-      <w:numFmt w:val="none"/>
-      <w:suff w:val="nothing"/>
-      <w:lvlText w:val=""/>
-      <w:lvlJc w:val="left"/>
-      <w:pPr>
-        <w:ind w:left="0" w:hanging="0"/>
-      </w:pPr>
-    </w:lvl>
-    <w:lvl w:ilvl="8">
-      <w:start w:val="1"/>
-      <w:numFmt w:val="none"/>
-      <w:suff w:val="nothing"/>
-      <w:lvlText w:val=""/>
-      <w:lvlJc w:val="left"/>
-      <w:pPr>
-        <w:ind w:left="0" w:hanging="0"/>
-      </w:pPr>
-    </w:lvl>
-  </w:abstractNum>
-  <w:num w:numId="1">
-    <w:abstractNumId w:val="1"/>
-  </w:num>
-  <w:num w:numId="2">
-    <w:abstractNumId w:val="2"/>
-  </w:num>
-  <w:num w:numId="3">
-    <w:abstractNumId w:val="3"/>
-  </w:num>
-</w:numbering>
 </file>
 
 <file path=word/styles.xml><?xml version="1.0" encoding="utf-8"?>
@@ -1694,6 +1411,69 @@
       <w:rFonts w:cs="Wingdings"/>
     </w:rPr>
   </w:style>
+  <w:style w:type="character" w:styleId="ListLabel73">
+    <w:name w:val="ListLabel 73"/>
+    <w:qFormat/>
+    <w:rPr>
+      <w:rFonts w:cs="Symbol"/>
+    </w:rPr>
+  </w:style>
+  <w:style w:type="character" w:styleId="ListLabel74">
+    <w:name w:val="ListLabel 74"/>
+    <w:qFormat/>
+    <w:rPr>
+      <w:rFonts w:cs="Courier New"/>
+    </w:rPr>
+  </w:style>
+  <w:style w:type="character" w:styleId="ListLabel75">
+    <w:name w:val="ListLabel 75"/>
+    <w:qFormat/>
+    <w:rPr>
+      <w:rFonts w:cs="Wingdings"/>
+    </w:rPr>
+  </w:style>
+  <w:style w:type="character" w:styleId="ListLabel76">
+    <w:name w:val="ListLabel 76"/>
+    <w:qFormat/>
+    <w:rPr>
+      <w:rFonts w:cs="Symbol"/>
+    </w:rPr>
+  </w:style>
+  <w:style w:type="character" w:styleId="ListLabel77">
+    <w:name w:val="ListLabel 77"/>
+    <w:qFormat/>
+    <w:rPr>
+      <w:rFonts w:cs="Courier New"/>
+    </w:rPr>
+  </w:style>
+  <w:style w:type="character" w:styleId="ListLabel78">
+    <w:name w:val="ListLabel 78"/>
+    <w:qFormat/>
+    <w:rPr>
+      <w:rFonts w:cs="Wingdings"/>
+    </w:rPr>
+  </w:style>
+  <w:style w:type="character" w:styleId="ListLabel79">
+    <w:name w:val="ListLabel 79"/>
+    <w:qFormat/>
+    <w:rPr>
+      <w:rFonts w:cs="Symbol"/>
+    </w:rPr>
+  </w:style>
+  <w:style w:type="character" w:styleId="ListLabel80">
+    <w:name w:val="ListLabel 80"/>
+    <w:qFormat/>
+    <w:rPr>
+      <w:rFonts w:cs="Courier New"/>
+    </w:rPr>
+  </w:style>
+  <w:style w:type="character" w:styleId="ListLabel81">
+    <w:name w:val="ListLabel 81"/>
+    <w:qFormat/>
+    <w:rPr>
+      <w:rFonts w:cs="Wingdings"/>
+    </w:rPr>
+  </w:style>
   <w:style w:type="paragraph" w:styleId="Heading">
     <w:name w:val="Heading"/>
     <w:basedOn w:val="Normal"/>

</xml_diff>